<commit_message>
Fixed all police diagrams
</commit_message>
<xml_diff>
--- a/saobracajna/UseCaseKoriscenje.docx
+++ b/saobracajna/UseCaseKoriscenje.docx
@@ -62,14 +62,6 @@
     </w:p>
     <w:p>
       <w:pPr>
-        <w:rPr>
-          <w:sz w:val="32"/>
-          <w:szCs w:val="32"/>
-        </w:rPr>
-      </w:pPr>
-    </w:p>
-    <w:p>
-      <w:pPr>
         <w:pStyle w:val="ListParagraph"/>
         <w:numPr>
           <w:ilvl w:val="0"/>
@@ -564,7 +556,55 @@
           <w:sz w:val="32"/>
           <w:szCs w:val="32"/>
         </w:rPr>
-        <w:t>Policajac vidi sve podatke o izabranom entitetu koje mu je MUP prosledio</w:t>
+        <w:t xml:space="preserve">Policajac vidi sve podatke o izabranom </w:t>
+      </w:r>
+      <w:r>
+        <w:rPr>
+          <w:sz w:val="32"/>
+          <w:szCs w:val="32"/>
+        </w:rPr>
+        <w:t>vozilu</w:t>
+      </w:r>
+      <w:r>
+        <w:rPr>
+          <w:sz w:val="32"/>
+          <w:szCs w:val="32"/>
+        </w:rPr>
+        <w:t xml:space="preserve"> koje mu je MUP prosledio</w:t>
+      </w:r>
+    </w:p>
+    <w:p>
+      <w:pPr>
+        <w:pStyle w:val="ListParagraph"/>
+        <w:numPr>
+          <w:ilvl w:val="0"/>
+          <w:numId w:val="11"/>
+        </w:numPr>
+        <w:rPr>
+          <w:sz w:val="32"/>
+          <w:szCs w:val="32"/>
+        </w:rPr>
+      </w:pPr>
+      <w:r>
+        <w:rPr>
+          <w:sz w:val="32"/>
+          <w:szCs w:val="32"/>
+        </w:rPr>
+        <w:t>Policajac vidi sve podatke o izabrano</w:t>
+      </w:r>
+      <w:r>
+        <w:rPr>
+          <w:sz w:val="32"/>
+          <w:szCs w:val="32"/>
+        </w:rPr>
+        <w:t xml:space="preserve">j osobi i njegovim vozilima </w:t>
+      </w:r>
+      <w:r>
+        <w:rPr>
+          <w:sz w:val="32"/>
+          <w:szCs w:val="32"/>
+        </w:rPr>
+        <w:t>koje mu je MUP prosledio</w:t>
       </w:r>
     </w:p>
     <w:p>
@@ -604,7 +644,7 @@
           <w:sz w:val="32"/>
           <w:szCs w:val="32"/>
         </w:rPr>
-        <w:t>Greška prilikom komunikacije sa sistemom MUP-a</w:t>
+        <w:t>Entitet ne postoji u bazi MUP-a</w:t>
       </w:r>
     </w:p>
     <w:p>
@@ -817,22 +857,12 @@
     <w:p>
       <w:pPr>
         <w:pStyle w:val="ListParagraph"/>
-        <w:numPr>
-          <w:ilvl w:val="0"/>
-          <w:numId w:val="16"/>
-        </w:numPr>
-        <w:rPr>
-          <w:sz w:val="32"/>
-          <w:szCs w:val="32"/>
-        </w:rPr>
-      </w:pPr>
-      <w:r>
-        <w:rPr>
-          <w:sz w:val="32"/>
-          <w:szCs w:val="32"/>
-        </w:rPr>
-        <w:t>Greška prilikom komunikacije sa sistemom suda</w:t>
-      </w:r>
+        <w:ind w:left="1440"/>
+        <w:rPr>
+          <w:sz w:val="32"/>
+          <w:szCs w:val="32"/>
+        </w:rPr>
+      </w:pPr>
     </w:p>
     <w:p>
       <w:pPr>
@@ -1218,6 +1248,40 @@
       <w:pPr>
         <w:pStyle w:val="ListParagraph"/>
         <w:numPr>
+          <w:ilvl w:val="0"/>
+          <w:numId w:val="21"/>
+        </w:numPr>
+        <w:rPr>
+          <w:sz w:val="32"/>
+          <w:szCs w:val="32"/>
+        </w:rPr>
+      </w:pPr>
+      <w:r>
+        <w:rPr>
+          <w:sz w:val="32"/>
+          <w:szCs w:val="32"/>
+        </w:rPr>
+        <w:t>Selektovan je nalog za koji se gen</w:t>
+      </w:r>
+      <w:r>
+        <w:rPr>
+          <w:sz w:val="32"/>
+          <w:szCs w:val="32"/>
+        </w:rPr>
+        <w:t>e</w:t>
+      </w:r>
+      <w:r>
+        <w:rPr>
+          <w:sz w:val="32"/>
+          <w:szCs w:val="32"/>
+        </w:rPr>
+        <w:t>riše fajl(ručno ili automatski u procesu slanja sudu)</w:t>
+      </w:r>
+    </w:p>
+    <w:p>
+      <w:pPr>
+        <w:pStyle w:val="ListParagraph"/>
+        <w:numPr>
           <w:ilvl w:val="1"/>
           <w:numId w:val="1"/>
         </w:numPr>
@@ -1251,73 +1315,15 @@
           <w:sz w:val="32"/>
           <w:szCs w:val="32"/>
         </w:rPr>
-        <w:t xml:space="preserve">Korisnik bira nalog koji želi da </w:t>
-      </w:r>
-      <w:proofErr w:type="spellStart"/>
-      <w:r>
-        <w:rPr>
-          <w:sz w:val="32"/>
-          <w:szCs w:val="32"/>
-        </w:rPr>
-        <w:t>exportuje</w:t>
-      </w:r>
-      <w:proofErr w:type="spellEnd"/>
-      <w:r>
-        <w:rPr>
-          <w:sz w:val="32"/>
-          <w:szCs w:val="32"/>
-        </w:rPr>
-        <w:t xml:space="preserve"> u </w:t>
-      </w:r>
-      <w:proofErr w:type="spellStart"/>
-      <w:r>
-        <w:rPr>
-          <w:sz w:val="32"/>
-          <w:szCs w:val="32"/>
-        </w:rPr>
-        <w:t>pdf</w:t>
-      </w:r>
-      <w:proofErr w:type="spellEnd"/>
-    </w:p>
-    <w:p>
-      <w:pPr>
-        <w:pStyle w:val="ListParagraph"/>
-        <w:numPr>
-          <w:ilvl w:val="0"/>
-          <w:numId w:val="22"/>
-        </w:numPr>
-        <w:rPr>
-          <w:sz w:val="32"/>
-          <w:szCs w:val="32"/>
-        </w:rPr>
-      </w:pPr>
-      <w:r>
-        <w:rPr>
-          <w:sz w:val="32"/>
-          <w:szCs w:val="32"/>
-        </w:rPr>
-        <w:t>Korisnik potvrđuje svoj izbor</w:t>
-      </w:r>
-    </w:p>
-    <w:p>
-      <w:pPr>
-        <w:pStyle w:val="ListParagraph"/>
-        <w:ind w:left="1800"/>
-        <w:rPr>
-          <w:sz w:val="32"/>
-          <w:szCs w:val="32"/>
-        </w:rPr>
-      </w:pPr>
-    </w:p>
-    <w:p>
-      <w:pPr>
-        <w:pStyle w:val="ListParagraph"/>
-        <w:ind w:left="1800"/>
-        <w:rPr>
-          <w:sz w:val="32"/>
-          <w:szCs w:val="32"/>
-        </w:rPr>
-      </w:pPr>
+        <w:t xml:space="preserve">Korisnik potvrđuje </w:t>
+      </w:r>
+      <w:r>
+        <w:rPr>
+          <w:sz w:val="32"/>
+          <w:szCs w:val="32"/>
+        </w:rPr>
+        <w:t>generisanje fajla</w:t>
+      </w:r>
     </w:p>
     <w:p>
       <w:pPr>
@@ -1336,6 +1342,7 @@
           <w:sz w:val="32"/>
           <w:szCs w:val="32"/>
         </w:rPr>
+        <w:lastRenderedPageBreak/>
         <w:t>Rezultat:</w:t>
       </w:r>
     </w:p>
@@ -1447,6 +1454,16 @@
     <w:p>
       <w:pPr>
         <w:pStyle w:val="ListParagraph"/>
+        <w:ind w:left="1776"/>
+        <w:rPr>
+          <w:sz w:val="32"/>
+          <w:szCs w:val="32"/>
+        </w:rPr>
+      </w:pPr>
+    </w:p>
+    <w:p>
+      <w:pPr>
+        <w:pStyle w:val="ListParagraph"/>
         <w:numPr>
           <w:ilvl w:val="0"/>
           <w:numId w:val="1"/>
@@ -1771,7 +1788,49 @@
           <w:sz w:val="32"/>
           <w:szCs w:val="32"/>
         </w:rPr>
-        <w:t xml:space="preserve"> linkom do </w:t>
+        <w:t xml:space="preserve"> linko</w:t>
+      </w:r>
+      <w:r>
+        <w:rPr>
+          <w:sz w:val="32"/>
+          <w:szCs w:val="32"/>
+        </w:rPr>
+        <w:t>vima</w:t>
+      </w:r>
+      <w:r>
+        <w:rPr>
+          <w:sz w:val="32"/>
+          <w:szCs w:val="32"/>
+        </w:rPr>
+        <w:t xml:space="preserve"> do </w:t>
+      </w:r>
+      <w:r>
+        <w:rPr>
+          <w:sz w:val="32"/>
+          <w:szCs w:val="32"/>
+        </w:rPr>
+        <w:t xml:space="preserve">priloženih </w:t>
+      </w:r>
+      <w:r>
+        <w:rPr>
+          <w:sz w:val="32"/>
+          <w:szCs w:val="32"/>
+        </w:rPr>
+        <w:t>fajl</w:t>
+      </w:r>
+      <w:r>
+        <w:rPr>
+          <w:sz w:val="32"/>
+          <w:szCs w:val="32"/>
+        </w:rPr>
+        <w:t>ova(</w:t>
+      </w:r>
+      <w:r>
+        <w:rPr>
+          <w:sz w:val="32"/>
+          <w:szCs w:val="32"/>
+        </w:rPr>
+        <w:t xml:space="preserve">i obavezni </w:t>
       </w:r>
       <w:proofErr w:type="spellStart"/>
       <w:r>
@@ -1787,7 +1846,14 @@
           <w:sz w:val="32"/>
           <w:szCs w:val="32"/>
         </w:rPr>
-        <w:t xml:space="preserve"> fajla  izveštaja se šalje sudu</w:t>
+        <w:t xml:space="preserve"> prekršajnog naloga)</w:t>
+      </w:r>
+      <w:r>
+        <w:rPr>
+          <w:sz w:val="32"/>
+          <w:szCs w:val="32"/>
+        </w:rPr>
+        <w:t xml:space="preserve"> se šalje sudu</w:t>
       </w:r>
     </w:p>
     <w:p>
@@ -1797,9 +1863,11 @@
           <w:ilvl w:val="1"/>
           <w:numId w:val="1"/>
         </w:numPr>
-        <w:rPr>
-          <w:sz w:val="32"/>
-          <w:szCs w:val="32"/>
+        <w:ind w:left="1776"/>
+        <w:rPr>
+          <w:sz w:val="32"/>
+          <w:szCs w:val="32"/>
+          <w:u w:val="single"/>
         </w:rPr>
       </w:pPr>
       <w:r>
@@ -1808,28 +1876,6 @@
           <w:szCs w:val="32"/>
         </w:rPr>
         <w:t>Izuzeci:</w:t>
-      </w:r>
-    </w:p>
-    <w:p>
-      <w:pPr>
-        <w:pStyle w:val="ListParagraph"/>
-        <w:numPr>
-          <w:ilvl w:val="0"/>
-          <w:numId w:val="28"/>
-        </w:numPr>
-        <w:rPr>
-          <w:sz w:val="32"/>
-          <w:szCs w:val="32"/>
-          <w:u w:val="single"/>
-        </w:rPr>
-      </w:pPr>
-      <w:r>
-        <w:rPr>
-          <w:sz w:val="32"/>
-          <w:szCs w:val="32"/>
-          <w:u w:val="single"/>
-        </w:rPr>
-        <w:t>Greška prilikom komunikacije sa sistemom suda</w:t>
       </w:r>
     </w:p>
     <w:p>
@@ -1845,6 +1891,245 @@
           <w:u w:val="single"/>
         </w:rPr>
       </w:pPr>
+      <w:r>
+        <w:rPr>
+          <w:sz w:val="32"/>
+          <w:szCs w:val="32"/>
+          <w:u w:val="single"/>
+        </w:rPr>
+        <w:t>Prijava krađe vozila:</w:t>
+      </w:r>
+    </w:p>
+    <w:p>
+      <w:pPr>
+        <w:pStyle w:val="ListParagraph"/>
+        <w:numPr>
+          <w:ilvl w:val="1"/>
+          <w:numId w:val="1"/>
+        </w:numPr>
+        <w:rPr>
+          <w:sz w:val="32"/>
+          <w:szCs w:val="32"/>
+        </w:rPr>
+      </w:pPr>
+      <w:r>
+        <w:rPr>
+          <w:sz w:val="32"/>
+          <w:szCs w:val="32"/>
+        </w:rPr>
+        <w:t>Preduslovi:</w:t>
+      </w:r>
+    </w:p>
+    <w:p>
+      <w:pPr>
+        <w:pStyle w:val="ListParagraph"/>
+        <w:numPr>
+          <w:ilvl w:val="0"/>
+          <w:numId w:val="29"/>
+        </w:numPr>
+        <w:rPr>
+          <w:sz w:val="32"/>
+          <w:szCs w:val="32"/>
+        </w:rPr>
+      </w:pPr>
+      <w:r>
+        <w:rPr>
+          <w:sz w:val="32"/>
+          <w:szCs w:val="32"/>
+        </w:rPr>
+        <w:t>Korisnik je prijavljen na sistem</w:t>
+      </w:r>
+    </w:p>
+    <w:p>
+      <w:pPr>
+        <w:pStyle w:val="ListParagraph"/>
+        <w:numPr>
+          <w:ilvl w:val="1"/>
+          <w:numId w:val="1"/>
+        </w:numPr>
+        <w:rPr>
+          <w:sz w:val="32"/>
+          <w:szCs w:val="32"/>
+        </w:rPr>
+      </w:pPr>
+      <w:r>
+        <w:rPr>
+          <w:sz w:val="32"/>
+          <w:szCs w:val="32"/>
+        </w:rPr>
+        <w:t>Koraci:</w:t>
+      </w:r>
+    </w:p>
+    <w:p>
+      <w:pPr>
+        <w:pStyle w:val="ListParagraph"/>
+        <w:numPr>
+          <w:ilvl w:val="0"/>
+          <w:numId w:val="30"/>
+        </w:numPr>
+        <w:rPr>
+          <w:sz w:val="32"/>
+          <w:szCs w:val="32"/>
+        </w:rPr>
+      </w:pPr>
+      <w:r>
+        <w:rPr>
+          <w:sz w:val="32"/>
+          <w:szCs w:val="32"/>
+        </w:rPr>
+        <w:t>Korisnik bira opciju prijave krađe vozila</w:t>
+      </w:r>
+    </w:p>
+    <w:p>
+      <w:pPr>
+        <w:pStyle w:val="ListParagraph"/>
+        <w:numPr>
+          <w:ilvl w:val="0"/>
+          <w:numId w:val="30"/>
+        </w:numPr>
+        <w:rPr>
+          <w:sz w:val="32"/>
+          <w:szCs w:val="32"/>
+        </w:rPr>
+      </w:pPr>
+      <w:r>
+        <w:rPr>
+          <w:sz w:val="32"/>
+          <w:szCs w:val="32"/>
+        </w:rPr>
+        <w:t>Korisnik unosi potrebne podatke o krađi</w:t>
+      </w:r>
+    </w:p>
+    <w:p>
+      <w:pPr>
+        <w:pStyle w:val="ListParagraph"/>
+        <w:numPr>
+          <w:ilvl w:val="0"/>
+          <w:numId w:val="30"/>
+        </w:numPr>
+        <w:rPr>
+          <w:sz w:val="32"/>
+          <w:szCs w:val="32"/>
+        </w:rPr>
+      </w:pPr>
+      <w:r>
+        <w:rPr>
+          <w:sz w:val="32"/>
+          <w:szCs w:val="32"/>
+        </w:rPr>
+        <w:t>Korisnik potvrđuje svoj unos</w:t>
+      </w:r>
+    </w:p>
+    <w:p>
+      <w:pPr>
+        <w:pStyle w:val="ListParagraph"/>
+        <w:numPr>
+          <w:ilvl w:val="1"/>
+          <w:numId w:val="1"/>
+        </w:numPr>
+        <w:rPr>
+          <w:sz w:val="32"/>
+          <w:szCs w:val="32"/>
+        </w:rPr>
+      </w:pPr>
+      <w:r>
+        <w:rPr>
+          <w:sz w:val="32"/>
+          <w:szCs w:val="32"/>
+        </w:rPr>
+        <w:t>Rezultat:</w:t>
+      </w:r>
+    </w:p>
+    <w:p>
+      <w:pPr>
+        <w:pStyle w:val="ListParagraph"/>
+        <w:numPr>
+          <w:ilvl w:val="0"/>
+          <w:numId w:val="31"/>
+        </w:numPr>
+        <w:rPr>
+          <w:sz w:val="32"/>
+          <w:szCs w:val="32"/>
+        </w:rPr>
+      </w:pPr>
+      <w:r>
+        <w:rPr>
+          <w:sz w:val="32"/>
+          <w:szCs w:val="32"/>
+        </w:rPr>
+        <w:t xml:space="preserve">Prijava krađe vozila se </w:t>
+      </w:r>
+      <w:r>
+        <w:rPr>
+          <w:sz w:val="32"/>
+          <w:szCs w:val="32"/>
+        </w:rPr>
+        <w:t xml:space="preserve">generiše i </w:t>
+      </w:r>
+      <w:r>
+        <w:rPr>
+          <w:sz w:val="32"/>
+          <w:szCs w:val="32"/>
+        </w:rPr>
+        <w:t>prosleđuje MUP-u</w:t>
+      </w:r>
+    </w:p>
+    <w:p>
+      <w:pPr>
+        <w:pStyle w:val="ListParagraph"/>
+        <w:numPr>
+          <w:ilvl w:val="1"/>
+          <w:numId w:val="1"/>
+        </w:numPr>
+        <w:rPr>
+          <w:sz w:val="32"/>
+          <w:szCs w:val="32"/>
+        </w:rPr>
+      </w:pPr>
+      <w:r>
+        <w:rPr>
+          <w:sz w:val="32"/>
+          <w:szCs w:val="32"/>
+        </w:rPr>
+        <w:lastRenderedPageBreak/>
+        <w:t>Izuzeci:</w:t>
+      </w:r>
+    </w:p>
+    <w:p>
+      <w:pPr>
+        <w:pStyle w:val="ListParagraph"/>
+        <w:numPr>
+          <w:ilvl w:val="0"/>
+          <w:numId w:val="32"/>
+        </w:numPr>
+        <w:rPr>
+          <w:sz w:val="32"/>
+          <w:szCs w:val="32"/>
+        </w:rPr>
+      </w:pPr>
+      <w:r>
+        <w:rPr>
+          <w:sz w:val="32"/>
+          <w:szCs w:val="32"/>
+        </w:rPr>
+        <w:t xml:space="preserve">Neka od polja su </w:t>
+      </w:r>
+      <w:proofErr w:type="spellStart"/>
+      <w:r>
+        <w:rPr>
+          <w:sz w:val="32"/>
+          <w:szCs w:val="32"/>
+        </w:rPr>
+        <w:t>nevalidno</w:t>
+      </w:r>
+      <w:proofErr w:type="spellEnd"/>
+      <w:r>
+        <w:rPr>
+          <w:sz w:val="32"/>
+          <w:szCs w:val="32"/>
+        </w:rPr>
+        <w:t xml:space="preserve"> popunjena</w:t>
+      </w:r>
     </w:p>
     <w:p>
       <w:pPr>
@@ -1865,7 +2150,31 @@
           <w:szCs w:val="32"/>
           <w:u w:val="single"/>
         </w:rPr>
-        <w:t>Prijava krađe vozila:</w:t>
+        <w:t xml:space="preserve">Pregled </w:t>
+      </w:r>
+      <w:r>
+        <w:rPr>
+          <w:sz w:val="32"/>
+          <w:szCs w:val="32"/>
+          <w:u w:val="single"/>
+        </w:rPr>
+        <w:t xml:space="preserve">izdatih </w:t>
+      </w:r>
+      <w:r>
+        <w:rPr>
+          <w:sz w:val="32"/>
+          <w:szCs w:val="32"/>
+          <w:u w:val="single"/>
+        </w:rPr>
+        <w:t>prekršajnih naloga</w:t>
+      </w:r>
+      <w:r>
+        <w:rPr>
+          <w:sz w:val="32"/>
+          <w:szCs w:val="32"/>
+          <w:u w:val="single"/>
+        </w:rPr>
+        <w:t>:</w:t>
       </w:r>
     </w:p>
     <w:p>
@@ -1893,19 +2202,26 @@
         <w:pStyle w:val="ListParagraph"/>
         <w:numPr>
           <w:ilvl w:val="0"/>
-          <w:numId w:val="29"/>
-        </w:numPr>
-        <w:rPr>
-          <w:sz w:val="32"/>
-          <w:szCs w:val="32"/>
-        </w:rPr>
-      </w:pPr>
-      <w:r>
-        <w:rPr>
-          <w:sz w:val="32"/>
-          <w:szCs w:val="32"/>
-        </w:rPr>
-        <w:t>Korisnik je prijavljen na sistem</w:t>
+          <w:numId w:val="33"/>
+        </w:numPr>
+        <w:rPr>
+          <w:sz w:val="32"/>
+          <w:szCs w:val="32"/>
+        </w:rPr>
+      </w:pPr>
+      <w:r>
+        <w:rPr>
+          <w:sz w:val="32"/>
+          <w:szCs w:val="32"/>
+        </w:rPr>
+        <w:t xml:space="preserve">Policajac </w:t>
+      </w:r>
+      <w:r>
+        <w:rPr>
+          <w:sz w:val="32"/>
+          <w:szCs w:val="32"/>
+        </w:rPr>
+        <w:t xml:space="preserve"> je prijavljen na sistem</w:t>
       </w:r>
     </w:p>
     <w:p>
@@ -1933,19 +2249,19 @@
         <w:pStyle w:val="ListParagraph"/>
         <w:numPr>
           <w:ilvl w:val="0"/>
-          <w:numId w:val="30"/>
-        </w:numPr>
-        <w:rPr>
-          <w:sz w:val="32"/>
-          <w:szCs w:val="32"/>
-        </w:rPr>
-      </w:pPr>
-      <w:r>
-        <w:rPr>
-          <w:sz w:val="32"/>
-          <w:szCs w:val="32"/>
-        </w:rPr>
-        <w:t>Korisnik bira opciju prijave krađe vozila</w:t>
+          <w:numId w:val="34"/>
+        </w:numPr>
+        <w:rPr>
+          <w:sz w:val="32"/>
+          <w:szCs w:val="32"/>
+        </w:rPr>
+      </w:pPr>
+      <w:r>
+        <w:rPr>
+          <w:sz w:val="32"/>
+          <w:szCs w:val="32"/>
+        </w:rPr>
+        <w:t>Korisnik bira opciju pregleda prekršajnih naloga</w:t>
       </w:r>
     </w:p>
     <w:p>
@@ -1953,39 +2269,19 @@
         <w:pStyle w:val="ListParagraph"/>
         <w:numPr>
           <w:ilvl w:val="0"/>
-          <w:numId w:val="30"/>
-        </w:numPr>
-        <w:rPr>
-          <w:sz w:val="32"/>
-          <w:szCs w:val="32"/>
-        </w:rPr>
-      </w:pPr>
-      <w:r>
-        <w:rPr>
-          <w:sz w:val="32"/>
-          <w:szCs w:val="32"/>
-        </w:rPr>
-        <w:t>Korisnik unosi potrebne podatke o krađi</w:t>
-      </w:r>
-    </w:p>
-    <w:p>
-      <w:pPr>
-        <w:pStyle w:val="ListParagraph"/>
-        <w:numPr>
-          <w:ilvl w:val="0"/>
-          <w:numId w:val="30"/>
-        </w:numPr>
-        <w:rPr>
-          <w:sz w:val="32"/>
-          <w:szCs w:val="32"/>
-        </w:rPr>
-      </w:pPr>
-      <w:r>
-        <w:rPr>
-          <w:sz w:val="32"/>
-          <w:szCs w:val="32"/>
-        </w:rPr>
-        <w:t>Korisnik potvrđuje svoj unos</w:t>
+          <w:numId w:val="34"/>
+        </w:numPr>
+        <w:rPr>
+          <w:sz w:val="32"/>
+          <w:szCs w:val="32"/>
+        </w:rPr>
+      </w:pPr>
+      <w:r>
+        <w:rPr>
+          <w:sz w:val="32"/>
+          <w:szCs w:val="32"/>
+        </w:rPr>
+        <w:t>Korisnik potvrđuje svoj izbor</w:t>
       </w:r>
     </w:p>
     <w:p>
@@ -2005,7 +2301,6 @@
           <w:sz w:val="32"/>
           <w:szCs w:val="32"/>
         </w:rPr>
-        <w:lastRenderedPageBreak/>
         <w:t>Rezultat:</w:t>
       </w:r>
     </w:p>
@@ -2014,19 +2309,26 @@
         <w:pStyle w:val="ListParagraph"/>
         <w:numPr>
           <w:ilvl w:val="0"/>
-          <w:numId w:val="31"/>
-        </w:numPr>
-        <w:rPr>
-          <w:sz w:val="32"/>
-          <w:szCs w:val="32"/>
-        </w:rPr>
-      </w:pPr>
-      <w:r>
-        <w:rPr>
-          <w:sz w:val="32"/>
-          <w:szCs w:val="32"/>
-        </w:rPr>
-        <w:t>Prijava krađe vozila se prosleđuje MUP-u</w:t>
+          <w:numId w:val="35"/>
+        </w:numPr>
+        <w:rPr>
+          <w:sz w:val="32"/>
+          <w:szCs w:val="32"/>
+        </w:rPr>
+      </w:pPr>
+      <w:r>
+        <w:rPr>
+          <w:sz w:val="32"/>
+          <w:szCs w:val="32"/>
+        </w:rPr>
+        <w:t xml:space="preserve">Korisnik vidi listu naloga </w:t>
+      </w:r>
+      <w:r>
+        <w:rPr>
+          <w:sz w:val="32"/>
+          <w:szCs w:val="32"/>
+        </w:rPr>
+        <w:t>koje je on pisao</w:t>
       </w:r>
     </w:p>
     <w:p>
@@ -2054,55 +2356,19 @@
         <w:pStyle w:val="ListParagraph"/>
         <w:numPr>
           <w:ilvl w:val="0"/>
-          <w:numId w:val="32"/>
-        </w:numPr>
-        <w:rPr>
-          <w:sz w:val="32"/>
-          <w:szCs w:val="32"/>
-        </w:rPr>
-      </w:pPr>
-      <w:r>
-        <w:rPr>
-          <w:sz w:val="32"/>
-          <w:szCs w:val="32"/>
-        </w:rPr>
-        <w:t xml:space="preserve">Neka od polja su </w:t>
-      </w:r>
-      <w:proofErr w:type="spellStart"/>
-      <w:r>
-        <w:rPr>
-          <w:sz w:val="32"/>
-          <w:szCs w:val="32"/>
-        </w:rPr>
-        <w:t>nevalidno</w:t>
-      </w:r>
-      <w:proofErr w:type="spellEnd"/>
-      <w:r>
-        <w:rPr>
-          <w:sz w:val="32"/>
-          <w:szCs w:val="32"/>
-        </w:rPr>
-        <w:t xml:space="preserve"> popunjena</w:t>
-      </w:r>
-    </w:p>
-    <w:p>
-      <w:pPr>
-        <w:pStyle w:val="ListParagraph"/>
-        <w:numPr>
-          <w:ilvl w:val="0"/>
-          <w:numId w:val="32"/>
-        </w:numPr>
-        <w:rPr>
-          <w:sz w:val="32"/>
-          <w:szCs w:val="32"/>
-        </w:rPr>
-      </w:pPr>
-      <w:r>
-        <w:rPr>
-          <w:sz w:val="32"/>
-          <w:szCs w:val="32"/>
-        </w:rPr>
-        <w:t>Greška prilikom komunikacije sa sistemom MUP-a</w:t>
+          <w:numId w:val="36"/>
+        </w:numPr>
+        <w:rPr>
+          <w:sz w:val="32"/>
+          <w:szCs w:val="32"/>
+        </w:rPr>
+      </w:pPr>
+      <w:r>
+        <w:rPr>
+          <w:sz w:val="32"/>
+          <w:szCs w:val="32"/>
+        </w:rPr>
+        <w:t>Ne postoje nalozi za prikaz(dobijamo poruku o tome)</w:t>
       </w:r>
     </w:p>
     <w:p>
@@ -2124,7 +2390,7 @@
           <w:szCs w:val="32"/>
           <w:u w:val="single"/>
         </w:rPr>
-        <w:t>Pregled prekršajnih naloga</w:t>
+        <w:t xml:space="preserve">Pregled </w:t>
       </w:r>
       <w:r>
         <w:rPr>
@@ -2132,7 +2398,15 @@
           <w:szCs w:val="32"/>
           <w:u w:val="single"/>
         </w:rPr>
-        <w:t>:</w:t>
+        <w:t xml:space="preserve">svojih </w:t>
+      </w:r>
+      <w:r>
+        <w:rPr>
+          <w:sz w:val="32"/>
+          <w:szCs w:val="32"/>
+          <w:u w:val="single"/>
+        </w:rPr>
+        <w:t>prekršajnih naloga:</w:t>
       </w:r>
     </w:p>
     <w:p>
@@ -2160,19 +2434,26 @@
         <w:pStyle w:val="ListParagraph"/>
         <w:numPr>
           <w:ilvl w:val="0"/>
-          <w:numId w:val="33"/>
-        </w:numPr>
-        <w:rPr>
-          <w:sz w:val="32"/>
-          <w:szCs w:val="32"/>
-        </w:rPr>
-      </w:pPr>
-      <w:r>
-        <w:rPr>
-          <w:sz w:val="32"/>
-          <w:szCs w:val="32"/>
-        </w:rPr>
-        <w:t>Korisnik je prijavljen na sistem</w:t>
+          <w:numId w:val="49"/>
+        </w:numPr>
+        <w:rPr>
+          <w:sz w:val="32"/>
+          <w:szCs w:val="32"/>
+        </w:rPr>
+      </w:pPr>
+      <w:r>
+        <w:rPr>
+          <w:sz w:val="32"/>
+          <w:szCs w:val="32"/>
+        </w:rPr>
+        <w:t>Korisnik</w:t>
+      </w:r>
+      <w:r>
+        <w:rPr>
+          <w:sz w:val="32"/>
+          <w:szCs w:val="32"/>
+        </w:rPr>
+        <w:t xml:space="preserve">  je prijavljen na sistem</w:t>
       </w:r>
     </w:p>
     <w:p>
@@ -2200,7 +2481,7 @@
         <w:pStyle w:val="ListParagraph"/>
         <w:numPr>
           <w:ilvl w:val="0"/>
-          <w:numId w:val="34"/>
+          <w:numId w:val="48"/>
         </w:numPr>
         <w:rPr>
           <w:sz w:val="32"/>
@@ -2220,19 +2501,19 @@
         <w:pStyle w:val="ListParagraph"/>
         <w:numPr>
           <w:ilvl w:val="0"/>
-          <w:numId w:val="34"/>
-        </w:numPr>
-        <w:rPr>
-          <w:sz w:val="32"/>
-          <w:szCs w:val="32"/>
-        </w:rPr>
-      </w:pPr>
-      <w:r>
-        <w:rPr>
-          <w:sz w:val="32"/>
-          <w:szCs w:val="32"/>
-        </w:rPr>
-        <w:t>Alternativni tok br. 1</w:t>
+          <w:numId w:val="48"/>
+        </w:numPr>
+        <w:rPr>
+          <w:sz w:val="32"/>
+          <w:szCs w:val="32"/>
+        </w:rPr>
+      </w:pPr>
+      <w:r>
+        <w:rPr>
+          <w:sz w:val="32"/>
+          <w:szCs w:val="32"/>
+        </w:rPr>
+        <w:t>Korisnik potvrđuje svoj izbor</w:t>
       </w:r>
     </w:p>
     <w:p>
@@ -2252,19 +2533,489 @@
           <w:sz w:val="32"/>
           <w:szCs w:val="32"/>
         </w:rPr>
-        <w:t>Alternativni tok</w:t>
-      </w:r>
-      <w:r>
-        <w:rPr>
-          <w:sz w:val="32"/>
-          <w:szCs w:val="32"/>
-        </w:rPr>
-        <w:t>ovi</w:t>
-      </w:r>
-      <w:r>
-        <w:rPr>
-          <w:sz w:val="32"/>
-          <w:szCs w:val="32"/>
+        <w:t>Rezultat:</w:t>
+      </w:r>
+    </w:p>
+    <w:p>
+      <w:pPr>
+        <w:pStyle w:val="ListParagraph"/>
+        <w:numPr>
+          <w:ilvl w:val="0"/>
+          <w:numId w:val="47"/>
+        </w:numPr>
+        <w:rPr>
+          <w:sz w:val="32"/>
+          <w:szCs w:val="32"/>
+        </w:rPr>
+      </w:pPr>
+      <w:r>
+        <w:rPr>
+          <w:sz w:val="32"/>
+          <w:szCs w:val="32"/>
+        </w:rPr>
+        <w:t>Korisnik vidi listu naloga koj</w:t>
+      </w:r>
+      <w:r>
+        <w:rPr>
+          <w:sz w:val="32"/>
+          <w:szCs w:val="32"/>
+        </w:rPr>
+        <w:t>i su pisani za njega</w:t>
+      </w:r>
+    </w:p>
+    <w:p>
+      <w:pPr>
+        <w:pStyle w:val="ListParagraph"/>
+        <w:numPr>
+          <w:ilvl w:val="1"/>
+          <w:numId w:val="1"/>
+        </w:numPr>
+        <w:rPr>
+          <w:sz w:val="32"/>
+          <w:szCs w:val="32"/>
+        </w:rPr>
+      </w:pPr>
+      <w:r>
+        <w:rPr>
+          <w:sz w:val="32"/>
+          <w:szCs w:val="32"/>
+        </w:rPr>
+        <w:t>Izuzeci:</w:t>
+      </w:r>
+    </w:p>
+    <w:p>
+      <w:pPr>
+        <w:pStyle w:val="ListParagraph"/>
+        <w:numPr>
+          <w:ilvl w:val="0"/>
+          <w:numId w:val="45"/>
+        </w:numPr>
+        <w:rPr>
+          <w:sz w:val="32"/>
+          <w:szCs w:val="32"/>
+        </w:rPr>
+      </w:pPr>
+      <w:r>
+        <w:rPr>
+          <w:sz w:val="32"/>
+          <w:szCs w:val="32"/>
+        </w:rPr>
+        <w:t>Ne postoje nalozi za prikaz(dobijamo poruku o tome)</w:t>
+      </w:r>
+    </w:p>
+    <w:p>
+      <w:pPr>
+        <w:pStyle w:val="ListParagraph"/>
+        <w:ind w:left="1776"/>
+        <w:rPr>
+          <w:sz w:val="32"/>
+          <w:szCs w:val="32"/>
+        </w:rPr>
+      </w:pPr>
+    </w:p>
+    <w:p>
+      <w:pPr>
+        <w:pStyle w:val="ListParagraph"/>
+        <w:numPr>
+          <w:ilvl w:val="0"/>
+          <w:numId w:val="1"/>
+        </w:numPr>
+        <w:rPr>
+          <w:sz w:val="32"/>
+          <w:szCs w:val="32"/>
+        </w:rPr>
+      </w:pPr>
+      <w:r>
+        <w:rPr>
+          <w:sz w:val="32"/>
+          <w:szCs w:val="32"/>
+          <w:u w:val="single"/>
+        </w:rPr>
+        <w:t>Provera statusa prosleđenih naloga:</w:t>
+      </w:r>
+    </w:p>
+    <w:p>
+      <w:pPr>
+        <w:pStyle w:val="ListParagraph"/>
+        <w:numPr>
+          <w:ilvl w:val="1"/>
+          <w:numId w:val="1"/>
+        </w:numPr>
+        <w:rPr>
+          <w:sz w:val="32"/>
+          <w:szCs w:val="32"/>
+        </w:rPr>
+      </w:pPr>
+      <w:r>
+        <w:rPr>
+          <w:sz w:val="32"/>
+          <w:szCs w:val="32"/>
+        </w:rPr>
+        <w:t>Preduslovi:</w:t>
+      </w:r>
+    </w:p>
+    <w:p>
+      <w:pPr>
+        <w:pStyle w:val="ListParagraph"/>
+        <w:numPr>
+          <w:ilvl w:val="0"/>
+          <w:numId w:val="37"/>
+        </w:numPr>
+        <w:rPr>
+          <w:sz w:val="32"/>
+          <w:szCs w:val="32"/>
+        </w:rPr>
+      </w:pPr>
+      <w:r>
+        <w:rPr>
+          <w:sz w:val="32"/>
+          <w:szCs w:val="32"/>
+        </w:rPr>
+        <w:t>Korisnik je ulogovan kao policajac</w:t>
+      </w:r>
+    </w:p>
+    <w:p>
+      <w:pPr>
+        <w:pStyle w:val="ListParagraph"/>
+        <w:numPr>
+          <w:ilvl w:val="0"/>
+          <w:numId w:val="37"/>
+        </w:numPr>
+        <w:rPr>
+          <w:sz w:val="32"/>
+          <w:szCs w:val="32"/>
+        </w:rPr>
+      </w:pPr>
+      <w:r>
+        <w:rPr>
+          <w:sz w:val="32"/>
+          <w:szCs w:val="32"/>
+        </w:rPr>
+        <w:t>Postoji bar jedan nalog prosleđen sudu</w:t>
+      </w:r>
+    </w:p>
+    <w:p>
+      <w:pPr>
+        <w:pStyle w:val="ListParagraph"/>
+        <w:numPr>
+          <w:ilvl w:val="1"/>
+          <w:numId w:val="1"/>
+        </w:numPr>
+        <w:rPr>
+          <w:sz w:val="32"/>
+          <w:szCs w:val="32"/>
+        </w:rPr>
+      </w:pPr>
+      <w:r>
+        <w:rPr>
+          <w:sz w:val="32"/>
+          <w:szCs w:val="32"/>
+        </w:rPr>
+        <w:t>Koraci:</w:t>
+      </w:r>
+    </w:p>
+    <w:p>
+      <w:pPr>
+        <w:pStyle w:val="ListParagraph"/>
+        <w:numPr>
+          <w:ilvl w:val="0"/>
+          <w:numId w:val="38"/>
+        </w:numPr>
+        <w:rPr>
+          <w:sz w:val="32"/>
+          <w:szCs w:val="32"/>
+        </w:rPr>
+      </w:pPr>
+      <w:r>
+        <w:rPr>
+          <w:sz w:val="32"/>
+          <w:szCs w:val="32"/>
+        </w:rPr>
+        <w:t>Korisnik bira opciju pregleda statusa poslatih naloga</w:t>
+      </w:r>
+    </w:p>
+    <w:p>
+      <w:pPr>
+        <w:pStyle w:val="ListParagraph"/>
+        <w:numPr>
+          <w:ilvl w:val="1"/>
+          <w:numId w:val="1"/>
+        </w:numPr>
+        <w:rPr>
+          <w:sz w:val="32"/>
+          <w:szCs w:val="32"/>
+        </w:rPr>
+      </w:pPr>
+      <w:r>
+        <w:rPr>
+          <w:sz w:val="32"/>
+          <w:szCs w:val="32"/>
+        </w:rPr>
+        <w:t>Rezultat:</w:t>
+      </w:r>
+    </w:p>
+    <w:p>
+      <w:pPr>
+        <w:pStyle w:val="ListParagraph"/>
+        <w:numPr>
+          <w:ilvl w:val="0"/>
+          <w:numId w:val="39"/>
+        </w:numPr>
+        <w:rPr>
+          <w:sz w:val="32"/>
+          <w:szCs w:val="32"/>
+        </w:rPr>
+      </w:pPr>
+      <w:r>
+        <w:rPr>
+          <w:sz w:val="32"/>
+          <w:szCs w:val="32"/>
+        </w:rPr>
+        <w:t>Policajac može da vidi sve naloga koje je poslao u sud kao i njihov trenutni status</w:t>
+      </w:r>
+    </w:p>
+    <w:p>
+      <w:pPr>
+        <w:pStyle w:val="ListParagraph"/>
+        <w:numPr>
+          <w:ilvl w:val="1"/>
+          <w:numId w:val="1"/>
+        </w:numPr>
+        <w:rPr>
+          <w:sz w:val="32"/>
+          <w:szCs w:val="32"/>
+        </w:rPr>
+      </w:pPr>
+      <w:r>
+        <w:rPr>
+          <w:sz w:val="32"/>
+          <w:szCs w:val="32"/>
+        </w:rPr>
+        <w:t>Izuzeci:</w:t>
+      </w:r>
+    </w:p>
+    <w:p>
+      <w:pPr>
+        <w:pStyle w:val="ListParagraph"/>
+        <w:ind w:left="1440"/>
+        <w:rPr>
+          <w:sz w:val="32"/>
+          <w:szCs w:val="32"/>
+        </w:rPr>
+      </w:pPr>
+    </w:p>
+    <w:p>
+      <w:pPr>
+        <w:pStyle w:val="ListParagraph"/>
+        <w:rPr>
+          <w:sz w:val="32"/>
+          <w:szCs w:val="32"/>
+        </w:rPr>
+      </w:pPr>
+    </w:p>
+    <w:p>
+      <w:pPr>
+        <w:pStyle w:val="ListParagraph"/>
+        <w:numPr>
+          <w:ilvl w:val="0"/>
+          <w:numId w:val="1"/>
+        </w:numPr>
+        <w:rPr>
+          <w:sz w:val="32"/>
+          <w:szCs w:val="32"/>
+        </w:rPr>
+      </w:pPr>
+      <w:r>
+        <w:rPr>
+          <w:sz w:val="32"/>
+          <w:szCs w:val="32"/>
+          <w:u w:val="single"/>
+        </w:rPr>
+        <w:t>Pregled policijskih stanica:</w:t>
+      </w:r>
+    </w:p>
+    <w:p>
+      <w:pPr>
+        <w:pStyle w:val="ListParagraph"/>
+        <w:numPr>
+          <w:ilvl w:val="1"/>
+          <w:numId w:val="1"/>
+        </w:numPr>
+        <w:rPr>
+          <w:sz w:val="32"/>
+          <w:szCs w:val="32"/>
+        </w:rPr>
+      </w:pPr>
+      <w:r>
+        <w:rPr>
+          <w:sz w:val="32"/>
+          <w:szCs w:val="32"/>
+        </w:rPr>
+        <w:t>Preduslovi:</w:t>
+      </w:r>
+    </w:p>
+    <w:p>
+      <w:pPr>
+        <w:pStyle w:val="ListParagraph"/>
+        <w:numPr>
+          <w:ilvl w:val="0"/>
+          <w:numId w:val="41"/>
+        </w:numPr>
+        <w:rPr>
+          <w:sz w:val="32"/>
+          <w:szCs w:val="32"/>
+        </w:rPr>
+      </w:pPr>
+      <w:r>
+        <w:rPr>
+          <w:sz w:val="32"/>
+          <w:szCs w:val="32"/>
+        </w:rPr>
+        <w:t>Korisnik je ulogovan u sistem</w:t>
+      </w:r>
+    </w:p>
+    <w:p>
+      <w:pPr>
+        <w:pStyle w:val="ListParagraph"/>
+        <w:numPr>
+          <w:ilvl w:val="1"/>
+          <w:numId w:val="1"/>
+        </w:numPr>
+        <w:rPr>
+          <w:sz w:val="32"/>
+          <w:szCs w:val="32"/>
+        </w:rPr>
+      </w:pPr>
+      <w:r>
+        <w:rPr>
+          <w:sz w:val="32"/>
+          <w:szCs w:val="32"/>
+        </w:rPr>
+        <w:t>Koraci:</w:t>
+      </w:r>
+    </w:p>
+    <w:p>
+      <w:pPr>
+        <w:pStyle w:val="ListParagraph"/>
+        <w:numPr>
+          <w:ilvl w:val="0"/>
+          <w:numId w:val="42"/>
+        </w:numPr>
+        <w:rPr>
+          <w:sz w:val="32"/>
+          <w:szCs w:val="32"/>
+        </w:rPr>
+      </w:pPr>
+      <w:r>
+        <w:rPr>
+          <w:sz w:val="32"/>
+          <w:szCs w:val="32"/>
+        </w:rPr>
+        <w:t>Korisnik bira opciju za pregled policijskih stanica</w:t>
+      </w:r>
+    </w:p>
+    <w:p>
+      <w:pPr>
+        <w:pStyle w:val="ListParagraph"/>
+        <w:numPr>
+          <w:ilvl w:val="1"/>
+          <w:numId w:val="1"/>
+        </w:numPr>
+        <w:rPr>
+          <w:sz w:val="32"/>
+          <w:szCs w:val="32"/>
+        </w:rPr>
+      </w:pPr>
+      <w:r>
+        <w:rPr>
+          <w:sz w:val="32"/>
+          <w:szCs w:val="32"/>
+        </w:rPr>
+        <w:t>Rezultat:</w:t>
+      </w:r>
+    </w:p>
+    <w:p>
+      <w:pPr>
+        <w:pStyle w:val="ListParagraph"/>
+        <w:ind w:left="1440"/>
+        <w:rPr>
+          <w:sz w:val="32"/>
+          <w:szCs w:val="32"/>
+        </w:rPr>
+      </w:pPr>
+      <w:r>
+        <w:rPr>
+          <w:sz w:val="32"/>
+          <w:szCs w:val="32"/>
+        </w:rPr>
+        <w:t>1.Korisnik može da vidi sve postojeće policijske stanice sa njihovim osnovnim podacima</w:t>
+      </w:r>
+    </w:p>
+    <w:p>
+      <w:pPr>
+        <w:pStyle w:val="ListParagraph"/>
+        <w:numPr>
+          <w:ilvl w:val="1"/>
+          <w:numId w:val="1"/>
+        </w:numPr>
+        <w:rPr>
+          <w:sz w:val="32"/>
+          <w:szCs w:val="32"/>
+        </w:rPr>
+      </w:pPr>
+      <w:r>
+        <w:rPr>
+          <w:sz w:val="32"/>
+          <w:szCs w:val="32"/>
+        </w:rPr>
+        <w:t>Izuzeci:</w:t>
+      </w:r>
+    </w:p>
+    <w:p>
+      <w:pPr>
+        <w:pStyle w:val="ListParagraph"/>
+        <w:numPr>
+          <w:ilvl w:val="0"/>
+          <w:numId w:val="43"/>
+        </w:numPr>
+        <w:rPr>
+          <w:sz w:val="32"/>
+          <w:szCs w:val="32"/>
+        </w:rPr>
+      </w:pPr>
+      <w:r>
+        <w:rPr>
+          <w:sz w:val="32"/>
+          <w:szCs w:val="32"/>
+        </w:rPr>
+        <w:t>Ne postoji nijedna stanica (o čemu dobijamo poruku)</w:t>
+      </w:r>
+    </w:p>
+    <w:p>
+      <w:pPr>
+        <w:pStyle w:val="ListParagraph"/>
+        <w:numPr>
+          <w:ilvl w:val="0"/>
+          <w:numId w:val="1"/>
+        </w:numPr>
+        <w:rPr>
+          <w:sz w:val="32"/>
+          <w:szCs w:val="32"/>
+        </w:rPr>
+      </w:pPr>
+      <w:r>
+        <w:rPr>
+          <w:sz w:val="32"/>
+          <w:szCs w:val="32"/>
+          <w:u w:val="single"/>
+        </w:rPr>
+        <w:t>Prilaganje slike</w:t>
+      </w:r>
+      <w:r>
+        <w:rPr>
+          <w:sz w:val="32"/>
+          <w:szCs w:val="32"/>
+          <w:u w:val="single"/>
         </w:rPr>
         <w:t>:</w:t>
       </w:r>
@@ -2272,6 +3023,193 @@
     <w:p>
       <w:pPr>
         <w:pStyle w:val="ListParagraph"/>
+        <w:numPr>
+          <w:ilvl w:val="1"/>
+          <w:numId w:val="1"/>
+        </w:numPr>
+        <w:rPr>
+          <w:sz w:val="32"/>
+          <w:szCs w:val="32"/>
+        </w:rPr>
+      </w:pPr>
+      <w:r>
+        <w:rPr>
+          <w:sz w:val="32"/>
+          <w:szCs w:val="32"/>
+        </w:rPr>
+        <w:t>Preduslovi:</w:t>
+      </w:r>
+    </w:p>
+    <w:p>
+      <w:pPr>
+        <w:pStyle w:val="ListParagraph"/>
+        <w:numPr>
+          <w:ilvl w:val="0"/>
+          <w:numId w:val="41"/>
+        </w:numPr>
+        <w:rPr>
+          <w:sz w:val="32"/>
+          <w:szCs w:val="32"/>
+        </w:rPr>
+      </w:pPr>
+      <w:r>
+        <w:rPr>
+          <w:sz w:val="32"/>
+          <w:szCs w:val="32"/>
+        </w:rPr>
+        <w:t>Korisnik je ulogovan u sistem</w:t>
+      </w:r>
+    </w:p>
+    <w:p>
+      <w:pPr>
+        <w:pStyle w:val="ListParagraph"/>
+        <w:numPr>
+          <w:ilvl w:val="0"/>
+          <w:numId w:val="41"/>
+        </w:numPr>
+        <w:rPr>
+          <w:sz w:val="32"/>
+          <w:szCs w:val="32"/>
+        </w:rPr>
+      </w:pPr>
+      <w:r>
+        <w:rPr>
+          <w:sz w:val="32"/>
+          <w:szCs w:val="32"/>
+        </w:rPr>
+        <w:t>Korisnik je u procesu pisanja prekršajnog naloga</w:t>
+      </w:r>
+    </w:p>
+    <w:p>
+      <w:pPr>
+        <w:pStyle w:val="ListParagraph"/>
+        <w:numPr>
+          <w:ilvl w:val="1"/>
+          <w:numId w:val="1"/>
+        </w:numPr>
+        <w:rPr>
+          <w:sz w:val="32"/>
+          <w:szCs w:val="32"/>
+        </w:rPr>
+      </w:pPr>
+      <w:r>
+        <w:rPr>
+          <w:sz w:val="32"/>
+          <w:szCs w:val="32"/>
+        </w:rPr>
+        <w:t>Koraci:</w:t>
+      </w:r>
+    </w:p>
+    <w:p>
+      <w:pPr>
+        <w:pStyle w:val="ListParagraph"/>
+        <w:numPr>
+          <w:ilvl w:val="0"/>
+          <w:numId w:val="44"/>
+        </w:numPr>
+        <w:rPr>
+          <w:sz w:val="32"/>
+          <w:szCs w:val="32"/>
+        </w:rPr>
+      </w:pPr>
+      <w:r>
+        <w:rPr>
+          <w:sz w:val="32"/>
+          <w:szCs w:val="32"/>
+        </w:rPr>
+        <w:t xml:space="preserve">Korisnik bira opciju </w:t>
+      </w:r>
+      <w:r>
+        <w:rPr>
+          <w:sz w:val="32"/>
+          <w:szCs w:val="32"/>
+        </w:rPr>
+        <w:t>dodavanje slike</w:t>
+      </w:r>
+    </w:p>
+    <w:p>
+      <w:pPr>
+        <w:pStyle w:val="ListParagraph"/>
+        <w:numPr>
+          <w:ilvl w:val="0"/>
+          <w:numId w:val="42"/>
+        </w:numPr>
+        <w:rPr>
+          <w:sz w:val="32"/>
+          <w:szCs w:val="32"/>
+        </w:rPr>
+      </w:pPr>
+      <w:r>
+        <w:rPr>
+          <w:sz w:val="32"/>
+          <w:szCs w:val="32"/>
+        </w:rPr>
+        <w:t>Korisnik bira sliku koju želi da priloži</w:t>
+      </w:r>
+    </w:p>
+    <w:p>
+      <w:pPr>
+        <w:pStyle w:val="ListParagraph"/>
+        <w:numPr>
+          <w:ilvl w:val="0"/>
+          <w:numId w:val="42"/>
+        </w:numPr>
+        <w:rPr>
+          <w:sz w:val="32"/>
+          <w:szCs w:val="32"/>
+        </w:rPr>
+      </w:pPr>
+      <w:r>
+        <w:rPr>
+          <w:sz w:val="32"/>
+          <w:szCs w:val="32"/>
+        </w:rPr>
+        <w:t>Alternativni tok 1</w:t>
+      </w:r>
+    </w:p>
+    <w:p>
+      <w:pPr>
+        <w:pStyle w:val="ListParagraph"/>
+        <w:numPr>
+          <w:ilvl w:val="0"/>
+          <w:numId w:val="42"/>
+        </w:numPr>
+        <w:rPr>
+          <w:sz w:val="32"/>
+          <w:szCs w:val="32"/>
+        </w:rPr>
+      </w:pPr>
+      <w:r>
+        <w:rPr>
+          <w:sz w:val="32"/>
+          <w:szCs w:val="32"/>
+        </w:rPr>
+        <w:t>Korisnik potvrđuje unos</w:t>
+      </w:r>
+    </w:p>
+    <w:p>
+      <w:pPr>
+        <w:pStyle w:val="ListParagraph"/>
+        <w:numPr>
+          <w:ilvl w:val="1"/>
+          <w:numId w:val="1"/>
+        </w:numPr>
+        <w:rPr>
+          <w:sz w:val="32"/>
+          <w:szCs w:val="32"/>
+        </w:rPr>
+      </w:pPr>
+      <w:r>
+        <w:rPr>
+          <w:sz w:val="32"/>
+          <w:szCs w:val="32"/>
+        </w:rPr>
+        <w:t>Alternativni tok:</w:t>
+      </w:r>
+    </w:p>
+    <w:p>
+      <w:pPr>
+        <w:pStyle w:val="ListParagraph"/>
         <w:ind w:left="1440"/>
         <w:rPr>
           <w:sz w:val="32"/>
@@ -2283,7 +3221,21 @@
           <w:sz w:val="32"/>
           <w:szCs w:val="32"/>
         </w:rPr>
-        <w:t>Korisnik je ulogovan kao građanin:</w:t>
+        <w:t xml:space="preserve">Korisnik bira da priloži još </w:t>
+      </w:r>
+      <w:r>
+        <w:rPr>
+          <w:sz w:val="32"/>
+          <w:szCs w:val="32"/>
+        </w:rPr>
+        <w:t>slika</w:t>
+      </w:r>
+      <w:r>
+        <w:rPr>
+          <w:sz w:val="32"/>
+          <w:szCs w:val="32"/>
+        </w:rPr>
+        <w:t>:</w:t>
       </w:r>
     </w:p>
     <w:p>
@@ -2303,57 +3255,14 @@
           <w:sz w:val="32"/>
           <w:szCs w:val="32"/>
         </w:rPr>
-        <w:t>Prikazuju mu se samo nalozi gde je on kažnjavan</w:t>
-      </w:r>
-    </w:p>
-    <w:p>
-      <w:pPr>
-        <w:ind w:left="1416"/>
-        <w:rPr>
-          <w:sz w:val="32"/>
-          <w:szCs w:val="32"/>
-        </w:rPr>
-      </w:pPr>
-      <w:r>
-        <w:rPr>
-          <w:sz w:val="32"/>
-          <w:szCs w:val="32"/>
-        </w:rPr>
-        <w:t>Korisnik je ulogovan kao p</w:t>
-      </w:r>
-      <w:r>
-        <w:rPr>
-          <w:sz w:val="32"/>
-          <w:szCs w:val="32"/>
-        </w:rPr>
-        <w:t>o</w:t>
-      </w:r>
-      <w:r>
-        <w:rPr>
-          <w:sz w:val="32"/>
-          <w:szCs w:val="32"/>
-        </w:rPr>
-        <w:t>licajac:</w:t>
-      </w:r>
-    </w:p>
-    <w:p>
-      <w:pPr>
-        <w:pStyle w:val="ListParagraph"/>
-        <w:numPr>
-          <w:ilvl w:val="0"/>
-          <w:numId w:val="10"/>
-        </w:numPr>
-        <w:rPr>
-          <w:sz w:val="32"/>
-          <w:szCs w:val="32"/>
-        </w:rPr>
-      </w:pPr>
-      <w:r>
-        <w:rPr>
-          <w:sz w:val="32"/>
-          <w:szCs w:val="32"/>
-        </w:rPr>
-        <w:t>Prikazuju mu se nalozi koje je on pisao</w:t>
+        <w:t xml:space="preserve">Dobija se opcija za dodavanje dodatnih </w:t>
+      </w:r>
+      <w:r>
+        <w:rPr>
+          <w:sz w:val="32"/>
+          <w:szCs w:val="32"/>
+        </w:rPr>
+        <w:t>slika</w:t>
       </w:r>
     </w:p>
     <w:p>
@@ -2379,406 +3288,6 @@
     <w:p>
       <w:pPr>
         <w:pStyle w:val="ListParagraph"/>
-        <w:numPr>
-          <w:ilvl w:val="0"/>
-          <w:numId w:val="35"/>
-        </w:numPr>
-        <w:rPr>
-          <w:sz w:val="32"/>
-          <w:szCs w:val="32"/>
-        </w:rPr>
-      </w:pPr>
-      <w:r>
-        <w:rPr>
-          <w:sz w:val="32"/>
-          <w:szCs w:val="32"/>
-        </w:rPr>
-        <w:t xml:space="preserve">Korisnik vidi listu relevantnih naloga </w:t>
-      </w:r>
-    </w:p>
-    <w:p>
-      <w:pPr>
-        <w:pStyle w:val="ListParagraph"/>
-        <w:numPr>
-          <w:ilvl w:val="1"/>
-          <w:numId w:val="1"/>
-        </w:numPr>
-        <w:rPr>
-          <w:sz w:val="32"/>
-          <w:szCs w:val="32"/>
-        </w:rPr>
-      </w:pPr>
-      <w:r>
-        <w:rPr>
-          <w:sz w:val="32"/>
-          <w:szCs w:val="32"/>
-        </w:rPr>
-        <w:t>Izuzeci:</w:t>
-      </w:r>
-    </w:p>
-    <w:p>
-      <w:pPr>
-        <w:pStyle w:val="ListParagraph"/>
-        <w:numPr>
-          <w:ilvl w:val="0"/>
-          <w:numId w:val="36"/>
-        </w:numPr>
-        <w:rPr>
-          <w:sz w:val="32"/>
-          <w:szCs w:val="32"/>
-        </w:rPr>
-      </w:pPr>
-      <w:r>
-        <w:rPr>
-          <w:sz w:val="32"/>
-          <w:szCs w:val="32"/>
-        </w:rPr>
-        <w:t>Ne postoje nalozi za prikaz(dobijamo poruku o tome)</w:t>
-      </w:r>
-    </w:p>
-    <w:p>
-      <w:pPr>
-        <w:pStyle w:val="ListParagraph"/>
-        <w:numPr>
-          <w:ilvl w:val="0"/>
-          <w:numId w:val="1"/>
-        </w:numPr>
-        <w:rPr>
-          <w:sz w:val="32"/>
-          <w:szCs w:val="32"/>
-        </w:rPr>
-      </w:pPr>
-      <w:r>
-        <w:rPr>
-          <w:sz w:val="32"/>
-          <w:szCs w:val="32"/>
-          <w:u w:val="single"/>
-        </w:rPr>
-        <w:t>Provera statusa prosleđenih naloga:</w:t>
-      </w:r>
-    </w:p>
-    <w:p>
-      <w:pPr>
-        <w:pStyle w:val="ListParagraph"/>
-        <w:numPr>
-          <w:ilvl w:val="1"/>
-          <w:numId w:val="1"/>
-        </w:numPr>
-        <w:rPr>
-          <w:sz w:val="32"/>
-          <w:szCs w:val="32"/>
-        </w:rPr>
-      </w:pPr>
-      <w:r>
-        <w:rPr>
-          <w:sz w:val="32"/>
-          <w:szCs w:val="32"/>
-        </w:rPr>
-        <w:t>Preduslovi:</w:t>
-      </w:r>
-    </w:p>
-    <w:p>
-      <w:pPr>
-        <w:pStyle w:val="ListParagraph"/>
-        <w:numPr>
-          <w:ilvl w:val="0"/>
-          <w:numId w:val="37"/>
-        </w:numPr>
-        <w:rPr>
-          <w:sz w:val="32"/>
-          <w:szCs w:val="32"/>
-        </w:rPr>
-      </w:pPr>
-      <w:r>
-        <w:rPr>
-          <w:sz w:val="32"/>
-          <w:szCs w:val="32"/>
-        </w:rPr>
-        <w:t>Korisnik je ulogovan kao policajac</w:t>
-      </w:r>
-    </w:p>
-    <w:p>
-      <w:pPr>
-        <w:pStyle w:val="ListParagraph"/>
-        <w:numPr>
-          <w:ilvl w:val="0"/>
-          <w:numId w:val="37"/>
-        </w:numPr>
-        <w:rPr>
-          <w:sz w:val="32"/>
-          <w:szCs w:val="32"/>
-        </w:rPr>
-      </w:pPr>
-      <w:r>
-        <w:rPr>
-          <w:sz w:val="32"/>
-          <w:szCs w:val="32"/>
-        </w:rPr>
-        <w:t>Postoji bar jedan nalog prosleđen sudu</w:t>
-      </w:r>
-    </w:p>
-    <w:p>
-      <w:pPr>
-        <w:pStyle w:val="ListParagraph"/>
-        <w:numPr>
-          <w:ilvl w:val="1"/>
-          <w:numId w:val="1"/>
-        </w:numPr>
-        <w:rPr>
-          <w:sz w:val="32"/>
-          <w:szCs w:val="32"/>
-        </w:rPr>
-      </w:pPr>
-      <w:r>
-        <w:rPr>
-          <w:sz w:val="32"/>
-          <w:szCs w:val="32"/>
-        </w:rPr>
-        <w:t>Koraci:</w:t>
-      </w:r>
-    </w:p>
-    <w:p>
-      <w:pPr>
-        <w:pStyle w:val="ListParagraph"/>
-        <w:numPr>
-          <w:ilvl w:val="0"/>
-          <w:numId w:val="38"/>
-        </w:numPr>
-        <w:rPr>
-          <w:sz w:val="32"/>
-          <w:szCs w:val="32"/>
-        </w:rPr>
-      </w:pPr>
-      <w:r>
-        <w:rPr>
-          <w:sz w:val="32"/>
-          <w:szCs w:val="32"/>
-        </w:rPr>
-        <w:t>Korisnik bira opciju pregleda statusa poslatih naloga</w:t>
-      </w:r>
-    </w:p>
-    <w:p>
-      <w:pPr>
-        <w:pStyle w:val="ListParagraph"/>
-        <w:numPr>
-          <w:ilvl w:val="1"/>
-          <w:numId w:val="1"/>
-        </w:numPr>
-        <w:rPr>
-          <w:sz w:val="32"/>
-          <w:szCs w:val="32"/>
-        </w:rPr>
-      </w:pPr>
-      <w:r>
-        <w:rPr>
-          <w:sz w:val="32"/>
-          <w:szCs w:val="32"/>
-        </w:rPr>
-        <w:t>Rezultat:</w:t>
-      </w:r>
-    </w:p>
-    <w:p>
-      <w:pPr>
-        <w:pStyle w:val="ListParagraph"/>
-        <w:numPr>
-          <w:ilvl w:val="0"/>
-          <w:numId w:val="39"/>
-        </w:numPr>
-        <w:rPr>
-          <w:sz w:val="32"/>
-          <w:szCs w:val="32"/>
-        </w:rPr>
-      </w:pPr>
-      <w:r>
-        <w:rPr>
-          <w:sz w:val="32"/>
-          <w:szCs w:val="32"/>
-        </w:rPr>
-        <w:t>Policajac može da vidi sve naloga koje je poslao u sud kao i njihov trenutni status</w:t>
-      </w:r>
-    </w:p>
-    <w:p>
-      <w:pPr>
-        <w:pStyle w:val="ListParagraph"/>
-        <w:numPr>
-          <w:ilvl w:val="1"/>
-          <w:numId w:val="1"/>
-        </w:numPr>
-        <w:rPr>
-          <w:sz w:val="32"/>
-          <w:szCs w:val="32"/>
-        </w:rPr>
-      </w:pPr>
-      <w:r>
-        <w:rPr>
-          <w:sz w:val="32"/>
-          <w:szCs w:val="32"/>
-        </w:rPr>
-        <w:t>Izuzeci:</w:t>
-      </w:r>
-    </w:p>
-    <w:p>
-      <w:pPr>
-        <w:pStyle w:val="ListParagraph"/>
-        <w:numPr>
-          <w:ilvl w:val="0"/>
-          <w:numId w:val="40"/>
-        </w:numPr>
-        <w:rPr>
-          <w:sz w:val="32"/>
-          <w:szCs w:val="32"/>
-        </w:rPr>
-      </w:pPr>
-      <w:r>
-        <w:rPr>
-          <w:sz w:val="32"/>
-          <w:szCs w:val="32"/>
-        </w:rPr>
-        <w:t>Greška prilikom komunikacije sa sistemom suda</w:t>
-      </w:r>
-    </w:p>
-    <w:p>
-      <w:pPr>
-        <w:pStyle w:val="ListParagraph"/>
-        <w:rPr>
-          <w:sz w:val="32"/>
-          <w:szCs w:val="32"/>
-        </w:rPr>
-      </w:pPr>
-    </w:p>
-    <w:p>
-      <w:pPr>
-        <w:pStyle w:val="ListParagraph"/>
-        <w:rPr>
-          <w:sz w:val="32"/>
-          <w:szCs w:val="32"/>
-        </w:rPr>
-      </w:pPr>
-    </w:p>
-    <w:p>
-      <w:pPr>
-        <w:pStyle w:val="ListParagraph"/>
-        <w:numPr>
-          <w:ilvl w:val="0"/>
-          <w:numId w:val="1"/>
-        </w:numPr>
-        <w:rPr>
-          <w:sz w:val="32"/>
-          <w:szCs w:val="32"/>
-        </w:rPr>
-      </w:pPr>
-      <w:r>
-        <w:rPr>
-          <w:sz w:val="32"/>
-          <w:szCs w:val="32"/>
-          <w:u w:val="single"/>
-        </w:rPr>
-        <w:t>Pregled policijskih stanica:</w:t>
-      </w:r>
-    </w:p>
-    <w:p>
-      <w:pPr>
-        <w:pStyle w:val="ListParagraph"/>
-        <w:numPr>
-          <w:ilvl w:val="1"/>
-          <w:numId w:val="1"/>
-        </w:numPr>
-        <w:rPr>
-          <w:sz w:val="32"/>
-          <w:szCs w:val="32"/>
-        </w:rPr>
-      </w:pPr>
-      <w:r>
-        <w:rPr>
-          <w:sz w:val="32"/>
-          <w:szCs w:val="32"/>
-        </w:rPr>
-        <w:t>Preduslovi:</w:t>
-      </w:r>
-    </w:p>
-    <w:p>
-      <w:pPr>
-        <w:pStyle w:val="ListParagraph"/>
-        <w:numPr>
-          <w:ilvl w:val="0"/>
-          <w:numId w:val="41"/>
-        </w:numPr>
-        <w:rPr>
-          <w:sz w:val="32"/>
-          <w:szCs w:val="32"/>
-        </w:rPr>
-      </w:pPr>
-      <w:r>
-        <w:rPr>
-          <w:sz w:val="32"/>
-          <w:szCs w:val="32"/>
-        </w:rPr>
-        <w:t>Korisnik je ulogovan u sistem</w:t>
-      </w:r>
-    </w:p>
-    <w:p>
-      <w:pPr>
-        <w:pStyle w:val="ListParagraph"/>
-        <w:numPr>
-          <w:ilvl w:val="1"/>
-          <w:numId w:val="1"/>
-        </w:numPr>
-        <w:rPr>
-          <w:sz w:val="32"/>
-          <w:szCs w:val="32"/>
-        </w:rPr>
-      </w:pPr>
-      <w:r>
-        <w:rPr>
-          <w:sz w:val="32"/>
-          <w:szCs w:val="32"/>
-        </w:rPr>
-        <w:t>Koraci:</w:t>
-      </w:r>
-    </w:p>
-    <w:p>
-      <w:pPr>
-        <w:pStyle w:val="ListParagraph"/>
-        <w:numPr>
-          <w:ilvl w:val="0"/>
-          <w:numId w:val="42"/>
-        </w:numPr>
-        <w:rPr>
-          <w:sz w:val="32"/>
-          <w:szCs w:val="32"/>
-        </w:rPr>
-      </w:pPr>
-      <w:r>
-        <w:rPr>
-          <w:sz w:val="32"/>
-          <w:szCs w:val="32"/>
-        </w:rPr>
-        <w:t>Korisnik bira opciju za pregled policijskih stanica</w:t>
-      </w:r>
-    </w:p>
-    <w:p>
-      <w:pPr>
-        <w:pStyle w:val="ListParagraph"/>
-        <w:numPr>
-          <w:ilvl w:val="1"/>
-          <w:numId w:val="1"/>
-        </w:numPr>
-        <w:rPr>
-          <w:sz w:val="32"/>
-          <w:szCs w:val="32"/>
-        </w:rPr>
-      </w:pPr>
-      <w:r>
-        <w:rPr>
-          <w:sz w:val="32"/>
-          <w:szCs w:val="32"/>
-        </w:rPr>
-        <w:t>Rezultat:</w:t>
-      </w:r>
-    </w:p>
-    <w:p>
-      <w:pPr>
-        <w:pStyle w:val="ListParagraph"/>
         <w:ind w:left="1440"/>
         <w:rPr>
           <w:sz w:val="32"/>
@@ -2790,16 +3299,34 @@
           <w:sz w:val="32"/>
           <w:szCs w:val="32"/>
         </w:rPr>
-        <w:t>1.Korisnik može da vidi sve postojeće policijske stanice sa njihovim osnovnim podacima</w:t>
-      </w:r>
-    </w:p>
-    <w:p>
-      <w:pPr>
-        <w:pStyle w:val="ListParagraph"/>
-        <w:numPr>
-          <w:ilvl w:val="1"/>
-          <w:numId w:val="1"/>
-        </w:numPr>
+        <w:t>1.</w:t>
+      </w:r>
+      <w:r>
+        <w:rPr>
+          <w:sz w:val="32"/>
+          <w:szCs w:val="32"/>
+        </w:rPr>
+        <w:t xml:space="preserve">Slike su sačuvane u sistemu i njihovi linkovi su sačuvani u prekršajnom </w:t>
+      </w:r>
+      <w:r>
+        <w:rPr>
+          <w:sz w:val="32"/>
+          <w:szCs w:val="32"/>
+        </w:rPr>
+        <w:t>n</w:t>
+      </w:r>
+      <w:r>
+        <w:rPr>
+          <w:sz w:val="32"/>
+          <w:szCs w:val="32"/>
+        </w:rPr>
+        <w:t>alogu</w:t>
+      </w:r>
+    </w:p>
+    <w:p>
+      <w:pPr>
+        <w:pStyle w:val="ListParagraph"/>
+        <w:ind w:left="1440"/>
         <w:rPr>
           <w:sz w:val="32"/>
           <w:szCs w:val="32"/>
@@ -2830,8 +3357,23 @@
           <w:sz w:val="32"/>
           <w:szCs w:val="32"/>
         </w:rPr>
-        <w:t>Ne postoji nijedna stanica (o čemu dobijamo poruku)</w:t>
-      </w:r>
+        <w:t>Greška prilikom čuvanja slike u sistemu</w:t>
+      </w:r>
+      <w:r>
+        <w:rPr>
+          <w:sz w:val="32"/>
+          <w:szCs w:val="32"/>
+        </w:rPr>
+        <w:t>(o čemu dobijamo poruku)</w:t>
+      </w:r>
+    </w:p>
+    <w:p>
+      <w:pPr>
+        <w:rPr>
+          <w:sz w:val="32"/>
+          <w:szCs w:val="32"/>
+        </w:rPr>
+      </w:pPr>
     </w:p>
     <w:sectPr>
       <w:pgSz w:w="11906" w:h="16838"/>
@@ -3404,6 +3946,95 @@
     </w:lvl>
   </w:abstractNum>
   <w:abstractNum w:abstractNumId="6" w15:restartNumberingAfterBreak="0">
+    <w:nsid w:val="0F8F156E"/>
+    <w:multiLevelType w:val="hybridMultilevel"/>
+    <w:tmpl w:val="C2C2144E"/>
+    <w:lvl w:ilvl="0" w:tplc="F01AD458">
+      <w:start w:val="3"/>
+      <w:numFmt w:val="decimal"/>
+      <w:lvlText w:val="%1"/>
+      <w:lvlJc w:val="left"/>
+      <w:pPr>
+        <w:ind w:left="2160" w:hanging="360"/>
+      </w:pPr>
+      <w:rPr>
+        <w:rFonts w:hint="default"/>
+      </w:rPr>
+    </w:lvl>
+    <w:lvl w:ilvl="1" w:tplc="241A0019" w:tentative="1">
+      <w:start w:val="1"/>
+      <w:numFmt w:val="lowerLetter"/>
+      <w:lvlText w:val="%2."/>
+      <w:lvlJc w:val="left"/>
+      <w:pPr>
+        <w:ind w:left="2880" w:hanging="360"/>
+      </w:pPr>
+    </w:lvl>
+    <w:lvl w:ilvl="2" w:tplc="241A001B" w:tentative="1">
+      <w:start w:val="1"/>
+      <w:numFmt w:val="lowerRoman"/>
+      <w:lvlText w:val="%3."/>
+      <w:lvlJc w:val="right"/>
+      <w:pPr>
+        <w:ind w:left="3600" w:hanging="180"/>
+      </w:pPr>
+    </w:lvl>
+    <w:lvl w:ilvl="3" w:tplc="241A000F" w:tentative="1">
+      <w:start w:val="1"/>
+      <w:numFmt w:val="decimal"/>
+      <w:lvlText w:val="%4."/>
+      <w:lvlJc w:val="left"/>
+      <w:pPr>
+        <w:ind w:left="4320" w:hanging="360"/>
+      </w:pPr>
+    </w:lvl>
+    <w:lvl w:ilvl="4" w:tplc="241A0019" w:tentative="1">
+      <w:start w:val="1"/>
+      <w:numFmt w:val="lowerLetter"/>
+      <w:lvlText w:val="%5."/>
+      <w:lvlJc w:val="left"/>
+      <w:pPr>
+        <w:ind w:left="5040" w:hanging="360"/>
+      </w:pPr>
+    </w:lvl>
+    <w:lvl w:ilvl="5" w:tplc="241A001B" w:tentative="1">
+      <w:start w:val="1"/>
+      <w:numFmt w:val="lowerRoman"/>
+      <w:lvlText w:val="%6."/>
+      <w:lvlJc w:val="right"/>
+      <w:pPr>
+        <w:ind w:left="5760" w:hanging="180"/>
+      </w:pPr>
+    </w:lvl>
+    <w:lvl w:ilvl="6" w:tplc="241A000F" w:tentative="1">
+      <w:start w:val="1"/>
+      <w:numFmt w:val="decimal"/>
+      <w:lvlText w:val="%7."/>
+      <w:lvlJc w:val="left"/>
+      <w:pPr>
+        <w:ind w:left="6480" w:hanging="360"/>
+      </w:pPr>
+    </w:lvl>
+    <w:lvl w:ilvl="7" w:tplc="241A0019" w:tentative="1">
+      <w:start w:val="1"/>
+      <w:numFmt w:val="lowerLetter"/>
+      <w:lvlText w:val="%8."/>
+      <w:lvlJc w:val="left"/>
+      <w:pPr>
+        <w:ind w:left="7200" w:hanging="360"/>
+      </w:pPr>
+    </w:lvl>
+    <w:lvl w:ilvl="8" w:tplc="241A001B" w:tentative="1">
+      <w:start w:val="1"/>
+      <w:numFmt w:val="lowerRoman"/>
+      <w:lvlText w:val="%9."/>
+      <w:lvlJc w:val="right"/>
+      <w:pPr>
+        <w:ind w:left="7920" w:hanging="180"/>
+      </w:pPr>
+    </w:lvl>
+  </w:abstractNum>
+  <w:abstractNum w:abstractNumId="7" w15:restartNumberingAfterBreak="0">
     <w:nsid w:val="108D24EC"/>
     <w:multiLevelType w:val="hybridMultilevel"/>
     <w:tmpl w:val="6DB884E8"/>
@@ -3492,7 +4123,7 @@
       </w:pPr>
     </w:lvl>
   </w:abstractNum>
-  <w:abstractNum w:abstractNumId="7" w15:restartNumberingAfterBreak="0">
+  <w:abstractNum w:abstractNumId="8" w15:restartNumberingAfterBreak="0">
     <w:nsid w:val="173A4B22"/>
     <w:multiLevelType w:val="hybridMultilevel"/>
     <w:tmpl w:val="28D6F980"/>
@@ -3581,7 +4212,7 @@
       </w:pPr>
     </w:lvl>
   </w:abstractNum>
-  <w:abstractNum w:abstractNumId="8" w15:restartNumberingAfterBreak="0">
+  <w:abstractNum w:abstractNumId="9" w15:restartNumberingAfterBreak="0">
     <w:nsid w:val="19B97F29"/>
     <w:multiLevelType w:val="hybridMultilevel"/>
     <w:tmpl w:val="B8F2CF80"/>
@@ -3694,7 +4325,7 @@
       </w:rPr>
     </w:lvl>
   </w:abstractNum>
-  <w:abstractNum w:abstractNumId="9" w15:restartNumberingAfterBreak="0">
+  <w:abstractNum w:abstractNumId="10" w15:restartNumberingAfterBreak="0">
     <w:nsid w:val="1B1E0A8B"/>
     <w:multiLevelType w:val="hybridMultilevel"/>
     <w:tmpl w:val="94028402"/>
@@ -3783,7 +4414,7 @@
       </w:pPr>
     </w:lvl>
   </w:abstractNum>
-  <w:abstractNum w:abstractNumId="10" w15:restartNumberingAfterBreak="0">
+  <w:abstractNum w:abstractNumId="11" w15:restartNumberingAfterBreak="0">
     <w:nsid w:val="1C5D6009"/>
     <w:multiLevelType w:val="hybridMultilevel"/>
     <w:tmpl w:val="6F2ED310"/>
@@ -3872,7 +4503,7 @@
       </w:pPr>
     </w:lvl>
   </w:abstractNum>
-  <w:abstractNum w:abstractNumId="11" w15:restartNumberingAfterBreak="0">
+  <w:abstractNum w:abstractNumId="12" w15:restartNumberingAfterBreak="0">
     <w:nsid w:val="1CBF6F27"/>
     <w:multiLevelType w:val="hybridMultilevel"/>
     <w:tmpl w:val="7430CAD8"/>
@@ -3961,7 +4592,7 @@
       </w:pPr>
     </w:lvl>
   </w:abstractNum>
-  <w:abstractNum w:abstractNumId="12" w15:restartNumberingAfterBreak="0">
+  <w:abstractNum w:abstractNumId="13" w15:restartNumberingAfterBreak="0">
     <w:nsid w:val="1EBD61C2"/>
     <w:multiLevelType w:val="hybridMultilevel"/>
     <w:tmpl w:val="75965F4C"/>
@@ -4050,7 +4681,7 @@
       </w:pPr>
     </w:lvl>
   </w:abstractNum>
-  <w:abstractNum w:abstractNumId="13" w15:restartNumberingAfterBreak="0">
+  <w:abstractNum w:abstractNumId="14" w15:restartNumberingAfterBreak="0">
     <w:nsid w:val="25EE47C5"/>
     <w:multiLevelType w:val="hybridMultilevel"/>
     <w:tmpl w:val="DB6C5E66"/>
@@ -4139,7 +4770,7 @@
       </w:pPr>
     </w:lvl>
   </w:abstractNum>
-  <w:abstractNum w:abstractNumId="14" w15:restartNumberingAfterBreak="0">
+  <w:abstractNum w:abstractNumId="15" w15:restartNumberingAfterBreak="0">
     <w:nsid w:val="2C8C33CC"/>
     <w:multiLevelType w:val="hybridMultilevel"/>
     <w:tmpl w:val="4AAAF0B8"/>
@@ -4228,7 +4859,7 @@
       </w:pPr>
     </w:lvl>
   </w:abstractNum>
-  <w:abstractNum w:abstractNumId="15" w15:restartNumberingAfterBreak="0">
+  <w:abstractNum w:abstractNumId="16" w15:restartNumberingAfterBreak="0">
     <w:nsid w:val="2DAF40EE"/>
     <w:multiLevelType w:val="hybridMultilevel"/>
     <w:tmpl w:val="86C8340E"/>
@@ -4317,7 +4948,96 @@
       </w:pPr>
     </w:lvl>
   </w:abstractNum>
-  <w:abstractNum w:abstractNumId="16" w15:restartNumberingAfterBreak="0">
+  <w:abstractNum w:abstractNumId="17" w15:restartNumberingAfterBreak="0">
+    <w:nsid w:val="2E083153"/>
+    <w:multiLevelType w:val="hybridMultilevel"/>
+    <w:tmpl w:val="D81A09A8"/>
+    <w:lvl w:ilvl="0" w:tplc="E2CE927A">
+      <w:start w:val="1"/>
+      <w:numFmt w:val="decimal"/>
+      <w:lvlText w:val="%1."/>
+      <w:lvlJc w:val="left"/>
+      <w:pPr>
+        <w:ind w:left="1776" w:hanging="360"/>
+      </w:pPr>
+      <w:rPr>
+        <w:rFonts w:hint="default"/>
+      </w:rPr>
+    </w:lvl>
+    <w:lvl w:ilvl="1" w:tplc="241A0019" w:tentative="1">
+      <w:start w:val="1"/>
+      <w:numFmt w:val="lowerLetter"/>
+      <w:lvlText w:val="%2."/>
+      <w:lvlJc w:val="left"/>
+      <w:pPr>
+        <w:ind w:left="2496" w:hanging="360"/>
+      </w:pPr>
+    </w:lvl>
+    <w:lvl w:ilvl="2" w:tplc="241A001B" w:tentative="1">
+      <w:start w:val="1"/>
+      <w:numFmt w:val="lowerRoman"/>
+      <w:lvlText w:val="%3."/>
+      <w:lvlJc w:val="right"/>
+      <w:pPr>
+        <w:ind w:left="3216" w:hanging="180"/>
+      </w:pPr>
+    </w:lvl>
+    <w:lvl w:ilvl="3" w:tplc="241A000F" w:tentative="1">
+      <w:start w:val="1"/>
+      <w:numFmt w:val="decimal"/>
+      <w:lvlText w:val="%4."/>
+      <w:lvlJc w:val="left"/>
+      <w:pPr>
+        <w:ind w:left="3936" w:hanging="360"/>
+      </w:pPr>
+    </w:lvl>
+    <w:lvl w:ilvl="4" w:tplc="241A0019" w:tentative="1">
+      <w:start w:val="1"/>
+      <w:numFmt w:val="lowerLetter"/>
+      <w:lvlText w:val="%5."/>
+      <w:lvlJc w:val="left"/>
+      <w:pPr>
+        <w:ind w:left="4656" w:hanging="360"/>
+      </w:pPr>
+    </w:lvl>
+    <w:lvl w:ilvl="5" w:tplc="241A001B" w:tentative="1">
+      <w:start w:val="1"/>
+      <w:numFmt w:val="lowerRoman"/>
+      <w:lvlText w:val="%6."/>
+      <w:lvlJc w:val="right"/>
+      <w:pPr>
+        <w:ind w:left="5376" w:hanging="180"/>
+      </w:pPr>
+    </w:lvl>
+    <w:lvl w:ilvl="6" w:tplc="241A000F" w:tentative="1">
+      <w:start w:val="1"/>
+      <w:numFmt w:val="decimal"/>
+      <w:lvlText w:val="%7."/>
+      <w:lvlJc w:val="left"/>
+      <w:pPr>
+        <w:ind w:left="6096" w:hanging="360"/>
+      </w:pPr>
+    </w:lvl>
+    <w:lvl w:ilvl="7" w:tplc="241A0019" w:tentative="1">
+      <w:start w:val="1"/>
+      <w:numFmt w:val="lowerLetter"/>
+      <w:lvlText w:val="%8."/>
+      <w:lvlJc w:val="left"/>
+      <w:pPr>
+        <w:ind w:left="6816" w:hanging="360"/>
+      </w:pPr>
+    </w:lvl>
+    <w:lvl w:ilvl="8" w:tplc="241A001B" w:tentative="1">
+      <w:start w:val="1"/>
+      <w:numFmt w:val="lowerRoman"/>
+      <w:lvlText w:val="%9."/>
+      <w:lvlJc w:val="right"/>
+      <w:pPr>
+        <w:ind w:left="7536" w:hanging="180"/>
+      </w:pPr>
+    </w:lvl>
+  </w:abstractNum>
+  <w:abstractNum w:abstractNumId="18" w15:restartNumberingAfterBreak="0">
     <w:nsid w:val="315E2C05"/>
     <w:multiLevelType w:val="hybridMultilevel"/>
     <w:tmpl w:val="F4027120"/>
@@ -4406,7 +5126,7 @@
       </w:pPr>
     </w:lvl>
   </w:abstractNum>
-  <w:abstractNum w:abstractNumId="17" w15:restartNumberingAfterBreak="0">
+  <w:abstractNum w:abstractNumId="19" w15:restartNumberingAfterBreak="0">
     <w:nsid w:val="322737C3"/>
     <w:multiLevelType w:val="hybridMultilevel"/>
     <w:tmpl w:val="61705FAC"/>
@@ -4495,7 +5215,7 @@
       </w:pPr>
     </w:lvl>
   </w:abstractNum>
-  <w:abstractNum w:abstractNumId="18" w15:restartNumberingAfterBreak="0">
+  <w:abstractNum w:abstractNumId="20" w15:restartNumberingAfterBreak="0">
     <w:nsid w:val="38A54FBF"/>
     <w:multiLevelType w:val="hybridMultilevel"/>
     <w:tmpl w:val="2A0ED218"/>
@@ -4584,7 +5304,7 @@
       </w:pPr>
     </w:lvl>
   </w:abstractNum>
-  <w:abstractNum w:abstractNumId="19" w15:restartNumberingAfterBreak="0">
+  <w:abstractNum w:abstractNumId="21" w15:restartNumberingAfterBreak="0">
     <w:nsid w:val="38CB064B"/>
     <w:multiLevelType w:val="hybridMultilevel"/>
     <w:tmpl w:val="689CBF38"/>
@@ -4673,7 +5393,7 @@
       </w:pPr>
     </w:lvl>
   </w:abstractNum>
-  <w:abstractNum w:abstractNumId="20" w15:restartNumberingAfterBreak="0">
+  <w:abstractNum w:abstractNumId="22" w15:restartNumberingAfterBreak="0">
     <w:nsid w:val="39F05B8E"/>
     <w:multiLevelType w:val="hybridMultilevel"/>
     <w:tmpl w:val="58564E9C"/>
@@ -4762,7 +5482,7 @@
       </w:pPr>
     </w:lvl>
   </w:abstractNum>
-  <w:abstractNum w:abstractNumId="21" w15:restartNumberingAfterBreak="0">
+  <w:abstractNum w:abstractNumId="23" w15:restartNumberingAfterBreak="0">
     <w:nsid w:val="3AC54E95"/>
     <w:multiLevelType w:val="hybridMultilevel"/>
     <w:tmpl w:val="012EC250"/>
@@ -4851,7 +5571,7 @@
       </w:pPr>
     </w:lvl>
   </w:abstractNum>
-  <w:abstractNum w:abstractNumId="22" w15:restartNumberingAfterBreak="0">
+  <w:abstractNum w:abstractNumId="24" w15:restartNumberingAfterBreak="0">
     <w:nsid w:val="3AFF0734"/>
     <w:multiLevelType w:val="hybridMultilevel"/>
     <w:tmpl w:val="0B7A9E3C"/>
@@ -4937,7 +5657,7 @@
       </w:pPr>
     </w:lvl>
   </w:abstractNum>
-  <w:abstractNum w:abstractNumId="23" w15:restartNumberingAfterBreak="0">
+  <w:abstractNum w:abstractNumId="25" w15:restartNumberingAfterBreak="0">
     <w:nsid w:val="3C3E4B78"/>
     <w:multiLevelType w:val="hybridMultilevel"/>
     <w:tmpl w:val="1278CC8A"/>
@@ -5026,7 +5746,7 @@
       </w:pPr>
     </w:lvl>
   </w:abstractNum>
-  <w:abstractNum w:abstractNumId="24" w15:restartNumberingAfterBreak="0">
+  <w:abstractNum w:abstractNumId="26" w15:restartNumberingAfterBreak="0">
     <w:nsid w:val="40EF4B09"/>
     <w:multiLevelType w:val="hybridMultilevel"/>
     <w:tmpl w:val="14905F4C"/>
@@ -5115,7 +5835,7 @@
       </w:pPr>
     </w:lvl>
   </w:abstractNum>
-  <w:abstractNum w:abstractNumId="25" w15:restartNumberingAfterBreak="0">
+  <w:abstractNum w:abstractNumId="27" w15:restartNumberingAfterBreak="0">
     <w:nsid w:val="426F6789"/>
     <w:multiLevelType w:val="hybridMultilevel"/>
     <w:tmpl w:val="0340E5B2"/>
@@ -5201,7 +5921,96 @@
       </w:pPr>
     </w:lvl>
   </w:abstractNum>
-  <w:abstractNum w:abstractNumId="26" w15:restartNumberingAfterBreak="0">
+  <w:abstractNum w:abstractNumId="28" w15:restartNumberingAfterBreak="0">
+    <w:nsid w:val="42D8245C"/>
+    <w:multiLevelType w:val="hybridMultilevel"/>
+    <w:tmpl w:val="8884B8F8"/>
+    <w:lvl w:ilvl="0" w:tplc="7FE64228">
+      <w:start w:val="1"/>
+      <w:numFmt w:val="decimal"/>
+      <w:lvlText w:val="%1."/>
+      <w:lvlJc w:val="left"/>
+      <w:pPr>
+        <w:ind w:left="1800" w:hanging="360"/>
+      </w:pPr>
+      <w:rPr>
+        <w:rFonts w:hint="default"/>
+      </w:rPr>
+    </w:lvl>
+    <w:lvl w:ilvl="1" w:tplc="241A0019" w:tentative="1">
+      <w:start w:val="1"/>
+      <w:numFmt w:val="lowerLetter"/>
+      <w:lvlText w:val="%2."/>
+      <w:lvlJc w:val="left"/>
+      <w:pPr>
+        <w:ind w:left="2520" w:hanging="360"/>
+      </w:pPr>
+    </w:lvl>
+    <w:lvl w:ilvl="2" w:tplc="241A001B" w:tentative="1">
+      <w:start w:val="1"/>
+      <w:numFmt w:val="lowerRoman"/>
+      <w:lvlText w:val="%3."/>
+      <w:lvlJc w:val="right"/>
+      <w:pPr>
+        <w:ind w:left="3240" w:hanging="180"/>
+      </w:pPr>
+    </w:lvl>
+    <w:lvl w:ilvl="3" w:tplc="241A000F" w:tentative="1">
+      <w:start w:val="1"/>
+      <w:numFmt w:val="decimal"/>
+      <w:lvlText w:val="%4."/>
+      <w:lvlJc w:val="left"/>
+      <w:pPr>
+        <w:ind w:left="3960" w:hanging="360"/>
+      </w:pPr>
+    </w:lvl>
+    <w:lvl w:ilvl="4" w:tplc="241A0019" w:tentative="1">
+      <w:start w:val="1"/>
+      <w:numFmt w:val="lowerLetter"/>
+      <w:lvlText w:val="%5."/>
+      <w:lvlJc w:val="left"/>
+      <w:pPr>
+        <w:ind w:left="4680" w:hanging="360"/>
+      </w:pPr>
+    </w:lvl>
+    <w:lvl w:ilvl="5" w:tplc="241A001B" w:tentative="1">
+      <w:start w:val="1"/>
+      <w:numFmt w:val="lowerRoman"/>
+      <w:lvlText w:val="%6."/>
+      <w:lvlJc w:val="right"/>
+      <w:pPr>
+        <w:ind w:left="5400" w:hanging="180"/>
+      </w:pPr>
+    </w:lvl>
+    <w:lvl w:ilvl="6" w:tplc="241A000F" w:tentative="1">
+      <w:start w:val="1"/>
+      <w:numFmt w:val="decimal"/>
+      <w:lvlText w:val="%7."/>
+      <w:lvlJc w:val="left"/>
+      <w:pPr>
+        <w:ind w:left="6120" w:hanging="360"/>
+      </w:pPr>
+    </w:lvl>
+    <w:lvl w:ilvl="7" w:tplc="241A0019" w:tentative="1">
+      <w:start w:val="1"/>
+      <w:numFmt w:val="lowerLetter"/>
+      <w:lvlText w:val="%8."/>
+      <w:lvlJc w:val="left"/>
+      <w:pPr>
+        <w:ind w:left="6840" w:hanging="360"/>
+      </w:pPr>
+    </w:lvl>
+    <w:lvl w:ilvl="8" w:tplc="241A001B" w:tentative="1">
+      <w:start w:val="1"/>
+      <w:numFmt w:val="lowerRoman"/>
+      <w:lvlText w:val="%9."/>
+      <w:lvlJc w:val="right"/>
+      <w:pPr>
+        <w:ind w:left="7560" w:hanging="180"/>
+      </w:pPr>
+    </w:lvl>
+  </w:abstractNum>
+  <w:abstractNum w:abstractNumId="29" w15:restartNumberingAfterBreak="0">
     <w:nsid w:val="466A20BF"/>
     <w:multiLevelType w:val="hybridMultilevel"/>
     <w:tmpl w:val="4244BAF2"/>
@@ -5290,7 +6099,185 @@
       </w:pPr>
     </w:lvl>
   </w:abstractNum>
-  <w:abstractNum w:abstractNumId="27" w15:restartNumberingAfterBreak="0">
+  <w:abstractNum w:abstractNumId="30" w15:restartNumberingAfterBreak="0">
+    <w:nsid w:val="48662C0F"/>
+    <w:multiLevelType w:val="hybridMultilevel"/>
+    <w:tmpl w:val="314E03C6"/>
+    <w:lvl w:ilvl="0" w:tplc="E00CDD38">
+      <w:start w:val="1"/>
+      <w:numFmt w:val="decimal"/>
+      <w:lvlText w:val="%1."/>
+      <w:lvlJc w:val="left"/>
+      <w:pPr>
+        <w:ind w:left="1776" w:hanging="360"/>
+      </w:pPr>
+      <w:rPr>
+        <w:rFonts w:hint="default"/>
+      </w:rPr>
+    </w:lvl>
+    <w:lvl w:ilvl="1" w:tplc="241A0019" w:tentative="1">
+      <w:start w:val="1"/>
+      <w:numFmt w:val="lowerLetter"/>
+      <w:lvlText w:val="%2."/>
+      <w:lvlJc w:val="left"/>
+      <w:pPr>
+        <w:ind w:left="2496" w:hanging="360"/>
+      </w:pPr>
+    </w:lvl>
+    <w:lvl w:ilvl="2" w:tplc="241A001B" w:tentative="1">
+      <w:start w:val="1"/>
+      <w:numFmt w:val="lowerRoman"/>
+      <w:lvlText w:val="%3."/>
+      <w:lvlJc w:val="right"/>
+      <w:pPr>
+        <w:ind w:left="3216" w:hanging="180"/>
+      </w:pPr>
+    </w:lvl>
+    <w:lvl w:ilvl="3" w:tplc="241A000F" w:tentative="1">
+      <w:start w:val="1"/>
+      <w:numFmt w:val="decimal"/>
+      <w:lvlText w:val="%4."/>
+      <w:lvlJc w:val="left"/>
+      <w:pPr>
+        <w:ind w:left="3936" w:hanging="360"/>
+      </w:pPr>
+    </w:lvl>
+    <w:lvl w:ilvl="4" w:tplc="241A0019" w:tentative="1">
+      <w:start w:val="1"/>
+      <w:numFmt w:val="lowerLetter"/>
+      <w:lvlText w:val="%5."/>
+      <w:lvlJc w:val="left"/>
+      <w:pPr>
+        <w:ind w:left="4656" w:hanging="360"/>
+      </w:pPr>
+    </w:lvl>
+    <w:lvl w:ilvl="5" w:tplc="241A001B" w:tentative="1">
+      <w:start w:val="1"/>
+      <w:numFmt w:val="lowerRoman"/>
+      <w:lvlText w:val="%6."/>
+      <w:lvlJc w:val="right"/>
+      <w:pPr>
+        <w:ind w:left="5376" w:hanging="180"/>
+      </w:pPr>
+    </w:lvl>
+    <w:lvl w:ilvl="6" w:tplc="241A000F" w:tentative="1">
+      <w:start w:val="1"/>
+      <w:numFmt w:val="decimal"/>
+      <w:lvlText w:val="%7."/>
+      <w:lvlJc w:val="left"/>
+      <w:pPr>
+        <w:ind w:left="6096" w:hanging="360"/>
+      </w:pPr>
+    </w:lvl>
+    <w:lvl w:ilvl="7" w:tplc="241A0019" w:tentative="1">
+      <w:start w:val="1"/>
+      <w:numFmt w:val="lowerLetter"/>
+      <w:lvlText w:val="%8."/>
+      <w:lvlJc w:val="left"/>
+      <w:pPr>
+        <w:ind w:left="6816" w:hanging="360"/>
+      </w:pPr>
+    </w:lvl>
+    <w:lvl w:ilvl="8" w:tplc="241A001B" w:tentative="1">
+      <w:start w:val="1"/>
+      <w:numFmt w:val="lowerRoman"/>
+      <w:lvlText w:val="%9."/>
+      <w:lvlJc w:val="right"/>
+      <w:pPr>
+        <w:ind w:left="7536" w:hanging="180"/>
+      </w:pPr>
+    </w:lvl>
+  </w:abstractNum>
+  <w:abstractNum w:abstractNumId="31" w15:restartNumberingAfterBreak="0">
+    <w:nsid w:val="490761EE"/>
+    <w:multiLevelType w:val="hybridMultilevel"/>
+    <w:tmpl w:val="3A40F460"/>
+    <w:lvl w:ilvl="0" w:tplc="159C4742">
+      <w:start w:val="1"/>
+      <w:numFmt w:val="decimal"/>
+      <w:lvlText w:val="%1."/>
+      <w:lvlJc w:val="left"/>
+      <w:pPr>
+        <w:ind w:left="1800" w:hanging="360"/>
+      </w:pPr>
+      <w:rPr>
+        <w:rFonts w:hint="default"/>
+      </w:rPr>
+    </w:lvl>
+    <w:lvl w:ilvl="1" w:tplc="241A0019" w:tentative="1">
+      <w:start w:val="1"/>
+      <w:numFmt w:val="lowerLetter"/>
+      <w:lvlText w:val="%2."/>
+      <w:lvlJc w:val="left"/>
+      <w:pPr>
+        <w:ind w:left="2520" w:hanging="360"/>
+      </w:pPr>
+    </w:lvl>
+    <w:lvl w:ilvl="2" w:tplc="241A001B" w:tentative="1">
+      <w:start w:val="1"/>
+      <w:numFmt w:val="lowerRoman"/>
+      <w:lvlText w:val="%3."/>
+      <w:lvlJc w:val="right"/>
+      <w:pPr>
+        <w:ind w:left="3240" w:hanging="180"/>
+      </w:pPr>
+    </w:lvl>
+    <w:lvl w:ilvl="3" w:tplc="241A000F" w:tentative="1">
+      <w:start w:val="1"/>
+      <w:numFmt w:val="decimal"/>
+      <w:lvlText w:val="%4."/>
+      <w:lvlJc w:val="left"/>
+      <w:pPr>
+        <w:ind w:left="3960" w:hanging="360"/>
+      </w:pPr>
+    </w:lvl>
+    <w:lvl w:ilvl="4" w:tplc="241A0019" w:tentative="1">
+      <w:start w:val="1"/>
+      <w:numFmt w:val="lowerLetter"/>
+      <w:lvlText w:val="%5."/>
+      <w:lvlJc w:val="left"/>
+      <w:pPr>
+        <w:ind w:left="4680" w:hanging="360"/>
+      </w:pPr>
+    </w:lvl>
+    <w:lvl w:ilvl="5" w:tplc="241A001B" w:tentative="1">
+      <w:start w:val="1"/>
+      <w:numFmt w:val="lowerRoman"/>
+      <w:lvlText w:val="%6."/>
+      <w:lvlJc w:val="right"/>
+      <w:pPr>
+        <w:ind w:left="5400" w:hanging="180"/>
+      </w:pPr>
+    </w:lvl>
+    <w:lvl w:ilvl="6" w:tplc="241A000F" w:tentative="1">
+      <w:start w:val="1"/>
+      <w:numFmt w:val="decimal"/>
+      <w:lvlText w:val="%7."/>
+      <w:lvlJc w:val="left"/>
+      <w:pPr>
+        <w:ind w:left="6120" w:hanging="360"/>
+      </w:pPr>
+    </w:lvl>
+    <w:lvl w:ilvl="7" w:tplc="241A0019" w:tentative="1">
+      <w:start w:val="1"/>
+      <w:numFmt w:val="lowerLetter"/>
+      <w:lvlText w:val="%8."/>
+      <w:lvlJc w:val="left"/>
+      <w:pPr>
+        <w:ind w:left="6840" w:hanging="360"/>
+      </w:pPr>
+    </w:lvl>
+    <w:lvl w:ilvl="8" w:tplc="241A001B" w:tentative="1">
+      <w:start w:val="1"/>
+      <w:numFmt w:val="lowerRoman"/>
+      <w:lvlText w:val="%9."/>
+      <w:lvlJc w:val="right"/>
+      <w:pPr>
+        <w:ind w:left="7560" w:hanging="180"/>
+      </w:pPr>
+    </w:lvl>
+  </w:abstractNum>
+  <w:abstractNum w:abstractNumId="32" w15:restartNumberingAfterBreak="0">
     <w:nsid w:val="4D1F650F"/>
     <w:multiLevelType w:val="hybridMultilevel"/>
     <w:tmpl w:val="4C9ED496"/>
@@ -5379,7 +6366,7 @@
       </w:pPr>
     </w:lvl>
   </w:abstractNum>
-  <w:abstractNum w:abstractNumId="28" w15:restartNumberingAfterBreak="0">
+  <w:abstractNum w:abstractNumId="33" w15:restartNumberingAfterBreak="0">
     <w:nsid w:val="4E3046DC"/>
     <w:multiLevelType w:val="hybridMultilevel"/>
     <w:tmpl w:val="1F880B7C"/>
@@ -5468,7 +6455,7 @@
       </w:pPr>
     </w:lvl>
   </w:abstractNum>
-  <w:abstractNum w:abstractNumId="29" w15:restartNumberingAfterBreak="0">
+  <w:abstractNum w:abstractNumId="34" w15:restartNumberingAfterBreak="0">
     <w:nsid w:val="51D340FD"/>
     <w:multiLevelType w:val="hybridMultilevel"/>
     <w:tmpl w:val="B87E4C3E"/>
@@ -5557,7 +6544,7 @@
       </w:pPr>
     </w:lvl>
   </w:abstractNum>
-  <w:abstractNum w:abstractNumId="30" w15:restartNumberingAfterBreak="0">
+  <w:abstractNum w:abstractNumId="35" w15:restartNumberingAfterBreak="0">
     <w:nsid w:val="54D8271A"/>
     <w:multiLevelType w:val="hybridMultilevel"/>
     <w:tmpl w:val="A872B95E"/>
@@ -5646,7 +6633,7 @@
       </w:pPr>
     </w:lvl>
   </w:abstractNum>
-  <w:abstractNum w:abstractNumId="31" w15:restartNumberingAfterBreak="0">
+  <w:abstractNum w:abstractNumId="36" w15:restartNumberingAfterBreak="0">
     <w:nsid w:val="58A61D0B"/>
     <w:multiLevelType w:val="hybridMultilevel"/>
     <w:tmpl w:val="D100A846"/>
@@ -5735,7 +6722,7 @@
       </w:pPr>
     </w:lvl>
   </w:abstractNum>
-  <w:abstractNum w:abstractNumId="32" w15:restartNumberingAfterBreak="0">
+  <w:abstractNum w:abstractNumId="37" w15:restartNumberingAfterBreak="0">
     <w:nsid w:val="5C2B20B2"/>
     <w:multiLevelType w:val="hybridMultilevel"/>
     <w:tmpl w:val="A43E7C12"/>
@@ -5824,7 +6811,7 @@
       </w:pPr>
     </w:lvl>
   </w:abstractNum>
-  <w:abstractNum w:abstractNumId="33" w15:restartNumberingAfterBreak="0">
+  <w:abstractNum w:abstractNumId="38" w15:restartNumberingAfterBreak="0">
     <w:nsid w:val="62256AC9"/>
     <w:multiLevelType w:val="hybridMultilevel"/>
     <w:tmpl w:val="0D084B90"/>
@@ -5913,7 +6900,7 @@
       </w:pPr>
     </w:lvl>
   </w:abstractNum>
-  <w:abstractNum w:abstractNumId="34" w15:restartNumberingAfterBreak="0">
+  <w:abstractNum w:abstractNumId="39" w15:restartNumberingAfterBreak="0">
     <w:nsid w:val="63DE19AD"/>
     <w:multiLevelType w:val="hybridMultilevel"/>
     <w:tmpl w:val="25D008E2"/>
@@ -6002,7 +6989,7 @@
       </w:pPr>
     </w:lvl>
   </w:abstractNum>
-  <w:abstractNum w:abstractNumId="35" w15:restartNumberingAfterBreak="0">
+  <w:abstractNum w:abstractNumId="40" w15:restartNumberingAfterBreak="0">
     <w:nsid w:val="69900BBB"/>
     <w:multiLevelType w:val="hybridMultilevel"/>
     <w:tmpl w:val="4C9EA1AE"/>
@@ -6091,7 +7078,7 @@
       </w:pPr>
     </w:lvl>
   </w:abstractNum>
-  <w:abstractNum w:abstractNumId="36" w15:restartNumberingAfterBreak="0">
+  <w:abstractNum w:abstractNumId="41" w15:restartNumberingAfterBreak="0">
     <w:nsid w:val="6D9A0EDF"/>
     <w:multiLevelType w:val="hybridMultilevel"/>
     <w:tmpl w:val="84367582"/>
@@ -6180,7 +7167,96 @@
       </w:pPr>
     </w:lvl>
   </w:abstractNum>
-  <w:abstractNum w:abstractNumId="37" w15:restartNumberingAfterBreak="0">
+  <w:abstractNum w:abstractNumId="42" w15:restartNumberingAfterBreak="0">
+    <w:nsid w:val="6FF02C46"/>
+    <w:multiLevelType w:val="hybridMultilevel"/>
+    <w:tmpl w:val="33AEE6FA"/>
+    <w:lvl w:ilvl="0" w:tplc="86140D36">
+      <w:start w:val="1"/>
+      <w:numFmt w:val="decimal"/>
+      <w:lvlText w:val="%1."/>
+      <w:lvlJc w:val="left"/>
+      <w:pPr>
+        <w:ind w:left="2160" w:hanging="360"/>
+      </w:pPr>
+      <w:rPr>
+        <w:rFonts w:hint="default"/>
+      </w:rPr>
+    </w:lvl>
+    <w:lvl w:ilvl="1" w:tplc="241A0019" w:tentative="1">
+      <w:start w:val="1"/>
+      <w:numFmt w:val="lowerLetter"/>
+      <w:lvlText w:val="%2."/>
+      <w:lvlJc w:val="left"/>
+      <w:pPr>
+        <w:ind w:left="2880" w:hanging="360"/>
+      </w:pPr>
+    </w:lvl>
+    <w:lvl w:ilvl="2" w:tplc="241A001B" w:tentative="1">
+      <w:start w:val="1"/>
+      <w:numFmt w:val="lowerRoman"/>
+      <w:lvlText w:val="%3."/>
+      <w:lvlJc w:val="right"/>
+      <w:pPr>
+        <w:ind w:left="3600" w:hanging="180"/>
+      </w:pPr>
+    </w:lvl>
+    <w:lvl w:ilvl="3" w:tplc="241A000F" w:tentative="1">
+      <w:start w:val="1"/>
+      <w:numFmt w:val="decimal"/>
+      <w:lvlText w:val="%4."/>
+      <w:lvlJc w:val="left"/>
+      <w:pPr>
+        <w:ind w:left="4320" w:hanging="360"/>
+      </w:pPr>
+    </w:lvl>
+    <w:lvl w:ilvl="4" w:tplc="241A0019" w:tentative="1">
+      <w:start w:val="1"/>
+      <w:numFmt w:val="lowerLetter"/>
+      <w:lvlText w:val="%5."/>
+      <w:lvlJc w:val="left"/>
+      <w:pPr>
+        <w:ind w:left="5040" w:hanging="360"/>
+      </w:pPr>
+    </w:lvl>
+    <w:lvl w:ilvl="5" w:tplc="241A001B" w:tentative="1">
+      <w:start w:val="1"/>
+      <w:numFmt w:val="lowerRoman"/>
+      <w:lvlText w:val="%6."/>
+      <w:lvlJc w:val="right"/>
+      <w:pPr>
+        <w:ind w:left="5760" w:hanging="180"/>
+      </w:pPr>
+    </w:lvl>
+    <w:lvl w:ilvl="6" w:tplc="241A000F" w:tentative="1">
+      <w:start w:val="1"/>
+      <w:numFmt w:val="decimal"/>
+      <w:lvlText w:val="%7."/>
+      <w:lvlJc w:val="left"/>
+      <w:pPr>
+        <w:ind w:left="6480" w:hanging="360"/>
+      </w:pPr>
+    </w:lvl>
+    <w:lvl w:ilvl="7" w:tplc="241A0019" w:tentative="1">
+      <w:start w:val="1"/>
+      <w:numFmt w:val="lowerLetter"/>
+      <w:lvlText w:val="%8."/>
+      <w:lvlJc w:val="left"/>
+      <w:pPr>
+        <w:ind w:left="7200" w:hanging="360"/>
+      </w:pPr>
+    </w:lvl>
+    <w:lvl w:ilvl="8" w:tplc="241A001B" w:tentative="1">
+      <w:start w:val="1"/>
+      <w:numFmt w:val="lowerRoman"/>
+      <w:lvlText w:val="%9."/>
+      <w:lvlJc w:val="right"/>
+      <w:pPr>
+        <w:ind w:left="7920" w:hanging="180"/>
+      </w:pPr>
+    </w:lvl>
+  </w:abstractNum>
+  <w:abstractNum w:abstractNumId="43" w15:restartNumberingAfterBreak="0">
     <w:nsid w:val="70E96769"/>
     <w:multiLevelType w:val="hybridMultilevel"/>
     <w:tmpl w:val="EB76B012"/>
@@ -6269,7 +7345,96 @@
       </w:pPr>
     </w:lvl>
   </w:abstractNum>
-  <w:abstractNum w:abstractNumId="38" w15:restartNumberingAfterBreak="0">
+  <w:abstractNum w:abstractNumId="44" w15:restartNumberingAfterBreak="0">
+    <w:nsid w:val="714F2332"/>
+    <w:multiLevelType w:val="hybridMultilevel"/>
+    <w:tmpl w:val="9A16B054"/>
+    <w:lvl w:ilvl="0" w:tplc="30300308">
+      <w:start w:val="1"/>
+      <w:numFmt w:val="decimal"/>
+      <w:lvlText w:val="%1."/>
+      <w:lvlJc w:val="left"/>
+      <w:pPr>
+        <w:ind w:left="1800" w:hanging="360"/>
+      </w:pPr>
+      <w:rPr>
+        <w:rFonts w:hint="default"/>
+      </w:rPr>
+    </w:lvl>
+    <w:lvl w:ilvl="1" w:tplc="241A0019" w:tentative="1">
+      <w:start w:val="1"/>
+      <w:numFmt w:val="lowerLetter"/>
+      <w:lvlText w:val="%2."/>
+      <w:lvlJc w:val="left"/>
+      <w:pPr>
+        <w:ind w:left="2520" w:hanging="360"/>
+      </w:pPr>
+    </w:lvl>
+    <w:lvl w:ilvl="2" w:tplc="241A001B" w:tentative="1">
+      <w:start w:val="1"/>
+      <w:numFmt w:val="lowerRoman"/>
+      <w:lvlText w:val="%3."/>
+      <w:lvlJc w:val="right"/>
+      <w:pPr>
+        <w:ind w:left="3240" w:hanging="180"/>
+      </w:pPr>
+    </w:lvl>
+    <w:lvl w:ilvl="3" w:tplc="241A000F" w:tentative="1">
+      <w:start w:val="1"/>
+      <w:numFmt w:val="decimal"/>
+      <w:lvlText w:val="%4."/>
+      <w:lvlJc w:val="left"/>
+      <w:pPr>
+        <w:ind w:left="3960" w:hanging="360"/>
+      </w:pPr>
+    </w:lvl>
+    <w:lvl w:ilvl="4" w:tplc="241A0019" w:tentative="1">
+      <w:start w:val="1"/>
+      <w:numFmt w:val="lowerLetter"/>
+      <w:lvlText w:val="%5."/>
+      <w:lvlJc w:val="left"/>
+      <w:pPr>
+        <w:ind w:left="4680" w:hanging="360"/>
+      </w:pPr>
+    </w:lvl>
+    <w:lvl w:ilvl="5" w:tplc="241A001B" w:tentative="1">
+      <w:start w:val="1"/>
+      <w:numFmt w:val="lowerRoman"/>
+      <w:lvlText w:val="%6."/>
+      <w:lvlJc w:val="right"/>
+      <w:pPr>
+        <w:ind w:left="5400" w:hanging="180"/>
+      </w:pPr>
+    </w:lvl>
+    <w:lvl w:ilvl="6" w:tplc="241A000F" w:tentative="1">
+      <w:start w:val="1"/>
+      <w:numFmt w:val="decimal"/>
+      <w:lvlText w:val="%7."/>
+      <w:lvlJc w:val="left"/>
+      <w:pPr>
+        <w:ind w:left="6120" w:hanging="360"/>
+      </w:pPr>
+    </w:lvl>
+    <w:lvl w:ilvl="7" w:tplc="241A0019" w:tentative="1">
+      <w:start w:val="1"/>
+      <w:numFmt w:val="lowerLetter"/>
+      <w:lvlText w:val="%8."/>
+      <w:lvlJc w:val="left"/>
+      <w:pPr>
+        <w:ind w:left="6840" w:hanging="360"/>
+      </w:pPr>
+    </w:lvl>
+    <w:lvl w:ilvl="8" w:tplc="241A001B" w:tentative="1">
+      <w:start w:val="1"/>
+      <w:numFmt w:val="lowerRoman"/>
+      <w:lvlText w:val="%9."/>
+      <w:lvlJc w:val="right"/>
+      <w:pPr>
+        <w:ind w:left="7560" w:hanging="180"/>
+      </w:pPr>
+    </w:lvl>
+  </w:abstractNum>
+  <w:abstractNum w:abstractNumId="45" w15:restartNumberingAfterBreak="0">
     <w:nsid w:val="72903E91"/>
     <w:multiLevelType w:val="hybridMultilevel"/>
     <w:tmpl w:val="BB16DF14"/>
@@ -6358,7 +7523,7 @@
       </w:pPr>
     </w:lvl>
   </w:abstractNum>
-  <w:abstractNum w:abstractNumId="39" w15:restartNumberingAfterBreak="0">
+  <w:abstractNum w:abstractNumId="46" w15:restartNumberingAfterBreak="0">
     <w:nsid w:val="7A9C0BFD"/>
     <w:multiLevelType w:val="hybridMultilevel"/>
     <w:tmpl w:val="53509296"/>
@@ -6447,7 +7612,7 @@
       </w:pPr>
     </w:lvl>
   </w:abstractNum>
-  <w:abstractNum w:abstractNumId="40" w15:restartNumberingAfterBreak="0">
+  <w:abstractNum w:abstractNumId="47" w15:restartNumberingAfterBreak="0">
     <w:nsid w:val="7CC90862"/>
     <w:multiLevelType w:val="hybridMultilevel"/>
     <w:tmpl w:val="A866FC4C"/>
@@ -6533,7 +7698,7 @@
       </w:pPr>
     </w:lvl>
   </w:abstractNum>
-  <w:abstractNum w:abstractNumId="41" w15:restartNumberingAfterBreak="0">
+  <w:abstractNum w:abstractNumId="48" w15:restartNumberingAfterBreak="0">
     <w:nsid w:val="7CD55220"/>
     <w:multiLevelType w:val="hybridMultilevel"/>
     <w:tmpl w:val="D87818FE"/>
@@ -6622,7 +7787,7 @@
       </w:pPr>
     </w:lvl>
   </w:abstractNum>
-  <w:abstractNum w:abstractNumId="42" w15:restartNumberingAfterBreak="0">
+  <w:abstractNum w:abstractNumId="49" w15:restartNumberingAfterBreak="0">
     <w:nsid w:val="7E4867EF"/>
     <w:multiLevelType w:val="hybridMultilevel"/>
     <w:tmpl w:val="E3A259C4"/>
@@ -6715,130 +7880,151 @@
     <w:abstractNumId w:val="0"/>
   </w:num>
   <w:num w:numId="2" w16cid:durableId="1373991718">
+    <w:abstractNumId w:val="24"/>
+  </w:num>
+  <w:num w:numId="3" w16cid:durableId="1903296744">
+    <w:abstractNumId w:val="47"/>
+  </w:num>
+  <w:num w:numId="4" w16cid:durableId="1290630216">
+    <w:abstractNumId w:val="27"/>
+  </w:num>
+  <w:num w:numId="5" w16cid:durableId="1791390987">
+    <w:abstractNumId w:val="8"/>
+  </w:num>
+  <w:num w:numId="6" w16cid:durableId="1149664482">
+    <w:abstractNumId w:val="23"/>
+  </w:num>
+  <w:num w:numId="7" w16cid:durableId="1494178614">
+    <w:abstractNumId w:val="21"/>
+  </w:num>
+  <w:num w:numId="8" w16cid:durableId="1075513695">
+    <w:abstractNumId w:val="12"/>
+  </w:num>
+  <w:num w:numId="9" w16cid:durableId="1394154288">
+    <w:abstractNumId w:val="32"/>
+  </w:num>
+  <w:num w:numId="10" w16cid:durableId="1511875983">
+    <w:abstractNumId w:val="9"/>
+  </w:num>
+  <w:num w:numId="11" w16cid:durableId="896433926">
+    <w:abstractNumId w:val="39"/>
+  </w:num>
+  <w:num w:numId="12" w16cid:durableId="41829268">
+    <w:abstractNumId w:val="10"/>
+  </w:num>
+  <w:num w:numId="13" w16cid:durableId="1939100505">
+    <w:abstractNumId w:val="26"/>
+  </w:num>
+  <w:num w:numId="14" w16cid:durableId="905847250">
+    <w:abstractNumId w:val="49"/>
+  </w:num>
+  <w:num w:numId="15" w16cid:durableId="1229345203">
     <w:abstractNumId w:val="22"/>
   </w:num>
-  <w:num w:numId="3" w16cid:durableId="1903296744">
+  <w:num w:numId="16" w16cid:durableId="1325628265">
     <w:abstractNumId w:val="40"/>
   </w:num>
-  <w:num w:numId="4" w16cid:durableId="1290630216">
-    <w:abstractNumId w:val="25"/>
-  </w:num>
-  <w:num w:numId="5" w16cid:durableId="1791390987">
-    <w:abstractNumId w:val="7"/>
-  </w:num>
-  <w:num w:numId="6" w16cid:durableId="1149664482">
-    <w:abstractNumId w:val="21"/>
-  </w:num>
-  <w:num w:numId="7" w16cid:durableId="1494178614">
+  <w:num w:numId="17" w16cid:durableId="918252500">
     <w:abstractNumId w:val="19"/>
-  </w:num>
-  <w:num w:numId="8" w16cid:durableId="1075513695">
-    <w:abstractNumId w:val="11"/>
-  </w:num>
-  <w:num w:numId="9" w16cid:durableId="1394154288">
-    <w:abstractNumId w:val="27"/>
-  </w:num>
-  <w:num w:numId="10" w16cid:durableId="1511875983">
-    <w:abstractNumId w:val="8"/>
-  </w:num>
-  <w:num w:numId="11" w16cid:durableId="896433926">
-    <w:abstractNumId w:val="34"/>
-  </w:num>
-  <w:num w:numId="12" w16cid:durableId="41829268">
-    <w:abstractNumId w:val="9"/>
-  </w:num>
-  <w:num w:numId="13" w16cid:durableId="1939100505">
-    <w:abstractNumId w:val="24"/>
-  </w:num>
-  <w:num w:numId="14" w16cid:durableId="905847250">
-    <w:abstractNumId w:val="42"/>
-  </w:num>
-  <w:num w:numId="15" w16cid:durableId="1229345203">
-    <w:abstractNumId w:val="20"/>
-  </w:num>
-  <w:num w:numId="16" w16cid:durableId="1325628265">
-    <w:abstractNumId w:val="35"/>
-  </w:num>
-  <w:num w:numId="17" w16cid:durableId="918252500">
-    <w:abstractNumId w:val="17"/>
   </w:num>
   <w:num w:numId="18" w16cid:durableId="53045158">
     <w:abstractNumId w:val="3"/>
   </w:num>
   <w:num w:numId="19" w16cid:durableId="201476695">
-    <w:abstractNumId w:val="23"/>
+    <w:abstractNumId w:val="25"/>
   </w:num>
   <w:num w:numId="20" w16cid:durableId="1561864942">
-    <w:abstractNumId w:val="28"/>
+    <w:abstractNumId w:val="33"/>
   </w:num>
   <w:num w:numId="21" w16cid:durableId="2086343218">
-    <w:abstractNumId w:val="30"/>
+    <w:abstractNumId w:val="35"/>
   </w:num>
   <w:num w:numId="22" w16cid:durableId="1199052089">
-    <w:abstractNumId w:val="26"/>
+    <w:abstractNumId w:val="29"/>
   </w:num>
   <w:num w:numId="23" w16cid:durableId="418598221">
-    <w:abstractNumId w:val="32"/>
+    <w:abstractNumId w:val="37"/>
   </w:num>
   <w:num w:numId="24" w16cid:durableId="642462566">
-    <w:abstractNumId w:val="36"/>
+    <w:abstractNumId w:val="41"/>
   </w:num>
   <w:num w:numId="25" w16cid:durableId="2076974361">
-    <w:abstractNumId w:val="15"/>
+    <w:abstractNumId w:val="16"/>
   </w:num>
   <w:num w:numId="26" w16cid:durableId="1298609500">
-    <w:abstractNumId w:val="31"/>
+    <w:abstractNumId w:val="36"/>
   </w:num>
   <w:num w:numId="27" w16cid:durableId="1105804022">
     <w:abstractNumId w:val="1"/>
   </w:num>
   <w:num w:numId="28" w16cid:durableId="1266108206">
-    <w:abstractNumId w:val="41"/>
+    <w:abstractNumId w:val="48"/>
   </w:num>
   <w:num w:numId="29" w16cid:durableId="1749233219">
-    <w:abstractNumId w:val="12"/>
+    <w:abstractNumId w:val="13"/>
   </w:num>
   <w:num w:numId="30" w16cid:durableId="795369496">
-    <w:abstractNumId w:val="14"/>
+    <w:abstractNumId w:val="15"/>
   </w:num>
   <w:num w:numId="31" w16cid:durableId="1454786203">
-    <w:abstractNumId w:val="37"/>
+    <w:abstractNumId w:val="43"/>
   </w:num>
   <w:num w:numId="32" w16cid:durableId="1508134039">
     <w:abstractNumId w:val="4"/>
   </w:num>
   <w:num w:numId="33" w16cid:durableId="563683919">
-    <w:abstractNumId w:val="10"/>
+    <w:abstractNumId w:val="11"/>
   </w:num>
   <w:num w:numId="34" w16cid:durableId="1860370">
-    <w:abstractNumId w:val="16"/>
+    <w:abstractNumId w:val="18"/>
   </w:num>
   <w:num w:numId="35" w16cid:durableId="1749769955">
     <w:abstractNumId w:val="2"/>
   </w:num>
   <w:num w:numId="36" w16cid:durableId="1226526235">
-    <w:abstractNumId w:val="38"/>
+    <w:abstractNumId w:val="45"/>
   </w:num>
   <w:num w:numId="37" w16cid:durableId="1244950974">
-    <w:abstractNumId w:val="29"/>
+    <w:abstractNumId w:val="34"/>
   </w:num>
   <w:num w:numId="38" w16cid:durableId="530922613">
-    <w:abstractNumId w:val="13"/>
+    <w:abstractNumId w:val="14"/>
   </w:num>
   <w:num w:numId="39" w16cid:durableId="391193020">
-    <w:abstractNumId w:val="18"/>
+    <w:abstractNumId w:val="20"/>
   </w:num>
   <w:num w:numId="40" w16cid:durableId="1941529134">
     <w:abstractNumId w:val="5"/>
   </w:num>
   <w:num w:numId="41" w16cid:durableId="2145464855">
-    <w:abstractNumId w:val="6"/>
+    <w:abstractNumId w:val="7"/>
   </w:num>
   <w:num w:numId="42" w16cid:durableId="2035380033">
-    <w:abstractNumId w:val="39"/>
+    <w:abstractNumId w:val="46"/>
   </w:num>
   <w:num w:numId="43" w16cid:durableId="890387959">
-    <w:abstractNumId w:val="33"/>
+    <w:abstractNumId w:val="38"/>
+  </w:num>
+  <w:num w:numId="44" w16cid:durableId="1217357170">
+    <w:abstractNumId w:val="44"/>
+  </w:num>
+  <w:num w:numId="45" w16cid:durableId="103423090">
+    <w:abstractNumId w:val="17"/>
+  </w:num>
+  <w:num w:numId="46" w16cid:durableId="221257067">
+    <w:abstractNumId w:val="42"/>
+  </w:num>
+  <w:num w:numId="47" w16cid:durableId="206138551">
+    <w:abstractNumId w:val="30"/>
+  </w:num>
+  <w:num w:numId="48" w16cid:durableId="517306299">
+    <w:abstractNumId w:val="31"/>
+  </w:num>
+  <w:num w:numId="49" w16cid:durableId="1401708041">
+    <w:abstractNumId w:val="28"/>
+  </w:num>
+  <w:num w:numId="50" w16cid:durableId="2135710535">
+    <w:abstractNumId w:val="6"/>
   </w:num>
 </w:numbering>
 </file>

</xml_diff>